<commit_message>
uplooad image and update delete preview
</commit_message>
<xml_diff>
--- a/unpas/00_catatan.docx
+++ b/unpas/00_catatan.docx
@@ -6,6 +6,9 @@
       <w:pPr>
         <w:pStyle w:val="Heading1"/>
       </w:pPr>
+      <w:r>
+        <w:t xml:space="preserve"> </w:t>
+      </w:r>
       <w:r>
         <w:t>Struktur folder routes dan view</w:t>
       </w:r>
@@ -45459,8 +45462,6 @@
         </w:rPr>
         <w:t>    }</w:t>
       </w:r>
-      <w:bookmarkStart w:id="0" w:name="_GoBack"/>
-      <w:bookmarkEnd w:id="0"/>
     </w:p>
     <w:p>
       <w:pPr>
@@ -47125,6 +47126,2852 @@
       </w:r>
     </w:p>
     <w:p/>
+    <w:p>
+      <w:pPr>
+        <w:pStyle w:val="Heading1"/>
+      </w:pPr>
+      <w:r>
+        <w:t xml:space="preserve">20 </w:t>
+      </w:r>
+      <w:proofErr w:type="gramStart"/>
+      <w:r>
+        <w:t>validation  insert</w:t>
+      </w:r>
+      <w:proofErr w:type="gramEnd"/>
+      <w:r>
+        <w:t xml:space="preserve"> post</w:t>
+      </w:r>
+    </w:p>
+    <w:p>
+      <w:proofErr w:type="gramStart"/>
+      <w:r>
+        <w:t>Permasalahan :</w:t>
+      </w:r>
+      <w:proofErr w:type="gramEnd"/>
+      <w:r>
+        <w:t xml:space="preserve"> </w:t>
+      </w:r>
+    </w:p>
+    <w:p>
+      <w:r>
+        <w:t xml:space="preserve">Saat melakukan update system tidak </w:t>
+      </w:r>
+      <w:proofErr w:type="gramStart"/>
+      <w:r>
+        <w:t>akan</w:t>
+      </w:r>
+      <w:proofErr w:type="gramEnd"/>
+      <w:r>
+        <w:t xml:space="preserve"> mengapdate karena slug masih menggunakn nama yang sama, sekarag bagaimana caranya supaya kita tidak bias mengunah slugnya </w:t>
+      </w:r>
+    </w:p>
+    <w:p>
+      <w:r>
+        <w:t xml:space="preserve">Yaitu kita harus membuat </w:t>
+      </w:r>
+      <w:proofErr w:type="gramStart"/>
+      <w:r>
+        <w:t>algoritma :</w:t>
+      </w:r>
+      <w:proofErr w:type="gramEnd"/>
+    </w:p>
+    <w:p>
+      <w:pPr>
+        <w:pStyle w:val="ListParagraph"/>
+        <w:numPr>
+          <w:ilvl w:val="0"/>
+          <w:numId w:val="1"/>
+        </w:numPr>
+      </w:pPr>
+      <w:r>
+        <w:lastRenderedPageBreak/>
+        <w:t>Memiliki sebuh rule untuk slug</w:t>
+      </w:r>
+    </w:p>
+    <w:p>
+      <w:pPr>
+        <w:pStyle w:val="ListParagraph"/>
+        <w:numPr>
+          <w:ilvl w:val="0"/>
+          <w:numId w:val="1"/>
+        </w:numPr>
+      </w:pPr>
+      <w:r>
+        <w:t xml:space="preserve">Apabla slug berbeda dengan yang diawal baru kita membuarikan  uniq terhadap table </w:t>
+      </w:r>
+    </w:p>
+    <w:p>
+      <w:pPr>
+        <w:shd w:val="clear" w:color="auto" w:fill="23272E"/>
+        <w:spacing w:after="0" w:line="285" w:lineRule="atLeast"/>
+        <w:ind w:left="360"/>
+        <w:rPr>
+          <w:rFonts w:ascii="Consolas" w:eastAsia="Times New Roman" w:hAnsi="Consolas" w:cs="Times New Roman"/>
+          <w:color w:val="ABB2BF"/>
+          <w:sz w:val="21"/>
+          <w:szCs w:val="21"/>
+        </w:rPr>
+      </w:pPr>
+      <w:r>
+        <w:rPr>
+          <w:rFonts w:ascii="Consolas" w:eastAsia="Times New Roman" w:hAnsi="Consolas" w:cs="Times New Roman"/>
+          <w:color w:val="E06C75"/>
+          <w:sz w:val="21"/>
+          <w:szCs w:val="21"/>
+        </w:rPr>
+        <w:t>$rules</w:t>
+      </w:r>
+      <w:r>
+        <w:rPr>
+          <w:rFonts w:ascii="Consolas" w:eastAsia="Times New Roman" w:hAnsi="Consolas" w:cs="Times New Roman"/>
+          <w:color w:val="ABB2BF"/>
+          <w:sz w:val="21"/>
+          <w:szCs w:val="21"/>
+        </w:rPr>
+        <w:t xml:space="preserve"> </w:t>
+      </w:r>
+      <w:r>
+        <w:rPr>
+          <w:rFonts w:ascii="Consolas" w:eastAsia="Times New Roman" w:hAnsi="Consolas" w:cs="Times New Roman"/>
+          <w:color w:val="56B6C2"/>
+          <w:sz w:val="21"/>
+          <w:szCs w:val="21"/>
+        </w:rPr>
+        <w:t>=</w:t>
+      </w:r>
+      <w:r>
+        <w:rPr>
+          <w:rFonts w:ascii="Consolas" w:eastAsia="Times New Roman" w:hAnsi="Consolas" w:cs="Times New Roman"/>
+          <w:color w:val="ABB2BF"/>
+          <w:sz w:val="21"/>
+          <w:szCs w:val="21"/>
+        </w:rPr>
+        <w:t xml:space="preserve"> [</w:t>
+      </w:r>
+    </w:p>
+    <w:p>
+      <w:pPr>
+        <w:shd w:val="clear" w:color="auto" w:fill="23272E"/>
+        <w:spacing w:after="0" w:line="285" w:lineRule="atLeast"/>
+        <w:ind w:left="360"/>
+        <w:rPr>
+          <w:rFonts w:ascii="Consolas" w:eastAsia="Times New Roman" w:hAnsi="Consolas" w:cs="Times New Roman"/>
+          <w:color w:val="ABB2BF"/>
+          <w:sz w:val="21"/>
+          <w:szCs w:val="21"/>
+        </w:rPr>
+      </w:pPr>
+      <w:r>
+        <w:rPr>
+          <w:rFonts w:ascii="Consolas" w:eastAsia="Times New Roman" w:hAnsi="Consolas" w:cs="Times New Roman"/>
+          <w:color w:val="ABB2BF"/>
+          <w:sz w:val="21"/>
+          <w:szCs w:val="21"/>
+        </w:rPr>
+        <w:t xml:space="preserve">            </w:t>
+      </w:r>
+      <w:r>
+        <w:rPr>
+          <w:rFonts w:ascii="Consolas" w:eastAsia="Times New Roman" w:hAnsi="Consolas" w:cs="Times New Roman"/>
+          <w:color w:val="98C379"/>
+          <w:sz w:val="21"/>
+          <w:szCs w:val="21"/>
+        </w:rPr>
+        <w:t>'</w:t>
+      </w:r>
+      <w:proofErr w:type="gramStart"/>
+      <w:r>
+        <w:rPr>
+          <w:rFonts w:ascii="Consolas" w:eastAsia="Times New Roman" w:hAnsi="Consolas" w:cs="Times New Roman"/>
+          <w:color w:val="98C379"/>
+          <w:sz w:val="21"/>
+          <w:szCs w:val="21"/>
+        </w:rPr>
+        <w:t>title</w:t>
+      </w:r>
+      <w:proofErr w:type="gramEnd"/>
+      <w:r>
+        <w:rPr>
+          <w:rFonts w:ascii="Consolas" w:eastAsia="Times New Roman" w:hAnsi="Consolas" w:cs="Times New Roman"/>
+          <w:color w:val="98C379"/>
+          <w:sz w:val="21"/>
+          <w:szCs w:val="21"/>
+        </w:rPr>
+        <w:t>'</w:t>
+      </w:r>
+      <w:r>
+        <w:rPr>
+          <w:rFonts w:ascii="Consolas" w:eastAsia="Times New Roman" w:hAnsi="Consolas" w:cs="Times New Roman"/>
+          <w:color w:val="ABB2BF"/>
+          <w:sz w:val="21"/>
+          <w:szCs w:val="21"/>
+        </w:rPr>
+        <w:t xml:space="preserve"> =&gt; </w:t>
+      </w:r>
+      <w:r>
+        <w:rPr>
+          <w:rFonts w:ascii="Consolas" w:eastAsia="Times New Roman" w:hAnsi="Consolas" w:cs="Times New Roman"/>
+          <w:color w:val="98C379"/>
+          <w:sz w:val="21"/>
+          <w:szCs w:val="21"/>
+        </w:rPr>
+        <w:t>'required|max:255'</w:t>
+      </w:r>
+      <w:r>
+        <w:rPr>
+          <w:rFonts w:ascii="Consolas" w:eastAsia="Times New Roman" w:hAnsi="Consolas" w:cs="Times New Roman"/>
+          <w:color w:val="ABB2BF"/>
+          <w:sz w:val="21"/>
+          <w:szCs w:val="21"/>
+        </w:rPr>
+        <w:t>,</w:t>
+      </w:r>
+    </w:p>
+    <w:p>
+      <w:pPr>
+        <w:shd w:val="clear" w:color="auto" w:fill="23272E"/>
+        <w:spacing w:after="0" w:line="285" w:lineRule="atLeast"/>
+        <w:ind w:left="360"/>
+        <w:rPr>
+          <w:rFonts w:ascii="Consolas" w:eastAsia="Times New Roman" w:hAnsi="Consolas" w:cs="Times New Roman"/>
+          <w:color w:val="ABB2BF"/>
+          <w:sz w:val="21"/>
+          <w:szCs w:val="21"/>
+        </w:rPr>
+      </w:pPr>
+      <w:r>
+        <w:rPr>
+          <w:rFonts w:ascii="Consolas" w:eastAsia="Times New Roman" w:hAnsi="Consolas" w:cs="Times New Roman"/>
+          <w:color w:val="ABB2BF"/>
+          <w:sz w:val="21"/>
+          <w:szCs w:val="21"/>
+        </w:rPr>
+        <w:t xml:space="preserve">            </w:t>
+      </w:r>
+      <w:r>
+        <w:rPr>
+          <w:rFonts w:ascii="Consolas" w:eastAsia="Times New Roman" w:hAnsi="Consolas" w:cs="Times New Roman"/>
+          <w:color w:val="98C379"/>
+          <w:sz w:val="21"/>
+          <w:szCs w:val="21"/>
+        </w:rPr>
+        <w:t>'category_id'</w:t>
+      </w:r>
+      <w:r>
+        <w:rPr>
+          <w:rFonts w:ascii="Consolas" w:eastAsia="Times New Roman" w:hAnsi="Consolas" w:cs="Times New Roman"/>
+          <w:color w:val="ABB2BF"/>
+          <w:sz w:val="21"/>
+          <w:szCs w:val="21"/>
+        </w:rPr>
+        <w:t xml:space="preserve"> =&gt; </w:t>
+      </w:r>
+      <w:r>
+        <w:rPr>
+          <w:rFonts w:ascii="Consolas" w:eastAsia="Times New Roman" w:hAnsi="Consolas" w:cs="Times New Roman"/>
+          <w:color w:val="98C379"/>
+          <w:sz w:val="21"/>
+          <w:szCs w:val="21"/>
+        </w:rPr>
+        <w:t>'required'</w:t>
+      </w:r>
+      <w:r>
+        <w:rPr>
+          <w:rFonts w:ascii="Consolas" w:eastAsia="Times New Roman" w:hAnsi="Consolas" w:cs="Times New Roman"/>
+          <w:color w:val="ABB2BF"/>
+          <w:sz w:val="21"/>
+          <w:szCs w:val="21"/>
+        </w:rPr>
+        <w:t>,</w:t>
+      </w:r>
+    </w:p>
+    <w:p>
+      <w:pPr>
+        <w:shd w:val="clear" w:color="auto" w:fill="23272E"/>
+        <w:spacing w:after="0" w:line="285" w:lineRule="atLeast"/>
+        <w:ind w:left="360"/>
+        <w:rPr>
+          <w:rFonts w:ascii="Consolas" w:eastAsia="Times New Roman" w:hAnsi="Consolas" w:cs="Times New Roman"/>
+          <w:color w:val="ABB2BF"/>
+          <w:sz w:val="21"/>
+          <w:szCs w:val="21"/>
+        </w:rPr>
+      </w:pPr>
+      <w:r>
+        <w:rPr>
+          <w:rFonts w:ascii="Consolas" w:eastAsia="Times New Roman" w:hAnsi="Consolas" w:cs="Times New Roman"/>
+          <w:color w:val="ABB2BF"/>
+          <w:sz w:val="21"/>
+          <w:szCs w:val="21"/>
+        </w:rPr>
+        <w:t xml:space="preserve">            </w:t>
+      </w:r>
+      <w:r>
+        <w:rPr>
+          <w:rFonts w:ascii="Consolas" w:eastAsia="Times New Roman" w:hAnsi="Consolas" w:cs="Times New Roman"/>
+          <w:color w:val="98C379"/>
+          <w:sz w:val="21"/>
+          <w:szCs w:val="21"/>
+        </w:rPr>
+        <w:t>'</w:t>
+      </w:r>
+      <w:proofErr w:type="gramStart"/>
+      <w:r>
+        <w:rPr>
+          <w:rFonts w:ascii="Consolas" w:eastAsia="Times New Roman" w:hAnsi="Consolas" w:cs="Times New Roman"/>
+          <w:color w:val="98C379"/>
+          <w:sz w:val="21"/>
+          <w:szCs w:val="21"/>
+        </w:rPr>
+        <w:t>body</w:t>
+      </w:r>
+      <w:proofErr w:type="gramEnd"/>
+      <w:r>
+        <w:rPr>
+          <w:rFonts w:ascii="Consolas" w:eastAsia="Times New Roman" w:hAnsi="Consolas" w:cs="Times New Roman"/>
+          <w:color w:val="98C379"/>
+          <w:sz w:val="21"/>
+          <w:szCs w:val="21"/>
+        </w:rPr>
+        <w:t>'</w:t>
+      </w:r>
+      <w:r>
+        <w:rPr>
+          <w:rFonts w:ascii="Consolas" w:eastAsia="Times New Roman" w:hAnsi="Consolas" w:cs="Times New Roman"/>
+          <w:color w:val="ABB2BF"/>
+          <w:sz w:val="21"/>
+          <w:szCs w:val="21"/>
+        </w:rPr>
+        <w:t xml:space="preserve"> =&gt; </w:t>
+      </w:r>
+      <w:r>
+        <w:rPr>
+          <w:rFonts w:ascii="Consolas" w:eastAsia="Times New Roman" w:hAnsi="Consolas" w:cs="Times New Roman"/>
+          <w:color w:val="98C379"/>
+          <w:sz w:val="21"/>
+          <w:szCs w:val="21"/>
+        </w:rPr>
+        <w:t>'required'</w:t>
+      </w:r>
+    </w:p>
+    <w:p>
+      <w:pPr>
+        <w:shd w:val="clear" w:color="auto" w:fill="23272E"/>
+        <w:spacing w:after="0" w:line="285" w:lineRule="atLeast"/>
+        <w:ind w:left="360"/>
+        <w:rPr>
+          <w:rFonts w:ascii="Consolas" w:eastAsia="Times New Roman" w:hAnsi="Consolas" w:cs="Times New Roman"/>
+          <w:color w:val="ABB2BF"/>
+          <w:sz w:val="21"/>
+          <w:szCs w:val="21"/>
+        </w:rPr>
+      </w:pPr>
+      <w:r>
+        <w:rPr>
+          <w:rFonts w:ascii="Consolas" w:eastAsia="Times New Roman" w:hAnsi="Consolas" w:cs="Times New Roman"/>
+          <w:color w:val="ABB2BF"/>
+          <w:sz w:val="21"/>
+          <w:szCs w:val="21"/>
+        </w:rPr>
+        <w:t>        ];</w:t>
+      </w:r>
+    </w:p>
+    <w:p>
+      <w:pPr>
+        <w:shd w:val="clear" w:color="auto" w:fill="23272E"/>
+        <w:spacing w:after="0" w:line="285" w:lineRule="atLeast"/>
+        <w:ind w:left="360"/>
+        <w:rPr>
+          <w:rFonts w:ascii="Consolas" w:eastAsia="Times New Roman" w:hAnsi="Consolas" w:cs="Times New Roman"/>
+          <w:color w:val="ABB2BF"/>
+          <w:sz w:val="21"/>
+          <w:szCs w:val="21"/>
+        </w:rPr>
+      </w:pPr>
+    </w:p>
+    <w:p>
+      <w:pPr>
+        <w:shd w:val="clear" w:color="auto" w:fill="23272E"/>
+        <w:spacing w:after="0" w:line="285" w:lineRule="atLeast"/>
+        <w:ind w:left="360"/>
+        <w:rPr>
+          <w:rFonts w:ascii="Consolas" w:eastAsia="Times New Roman" w:hAnsi="Consolas" w:cs="Times New Roman"/>
+          <w:color w:val="ABB2BF"/>
+          <w:sz w:val="21"/>
+          <w:szCs w:val="21"/>
+        </w:rPr>
+      </w:pPr>
+      <w:r>
+        <w:rPr>
+          <w:rFonts w:ascii="Consolas" w:eastAsia="Times New Roman" w:hAnsi="Consolas" w:cs="Times New Roman"/>
+          <w:color w:val="ABB2BF"/>
+          <w:sz w:val="21"/>
+          <w:szCs w:val="21"/>
+        </w:rPr>
+        <w:t xml:space="preserve">        </w:t>
+      </w:r>
+      <w:proofErr w:type="gramStart"/>
+      <w:r>
+        <w:rPr>
+          <w:rFonts w:ascii="Consolas" w:eastAsia="Times New Roman" w:hAnsi="Consolas" w:cs="Times New Roman"/>
+          <w:color w:val="C678DD"/>
+          <w:sz w:val="21"/>
+          <w:szCs w:val="21"/>
+        </w:rPr>
+        <w:t>if</w:t>
+      </w:r>
+      <w:r>
+        <w:rPr>
+          <w:rFonts w:ascii="Consolas" w:eastAsia="Times New Roman" w:hAnsi="Consolas" w:cs="Times New Roman"/>
+          <w:color w:val="ABB2BF"/>
+          <w:sz w:val="21"/>
+          <w:szCs w:val="21"/>
+        </w:rPr>
+        <w:t>(</w:t>
+      </w:r>
+      <w:proofErr w:type="gramEnd"/>
+      <w:r>
+        <w:rPr>
+          <w:rFonts w:ascii="Consolas" w:eastAsia="Times New Roman" w:hAnsi="Consolas" w:cs="Times New Roman"/>
+          <w:color w:val="E06C75"/>
+          <w:sz w:val="21"/>
+          <w:szCs w:val="21"/>
+        </w:rPr>
+        <w:t>$request</w:t>
+      </w:r>
+      <w:r>
+        <w:rPr>
+          <w:rFonts w:ascii="Consolas" w:eastAsia="Times New Roman" w:hAnsi="Consolas" w:cs="Times New Roman"/>
+          <w:color w:val="ABB2BF"/>
+          <w:sz w:val="21"/>
+          <w:szCs w:val="21"/>
+        </w:rPr>
+        <w:t>-&gt;</w:t>
+      </w:r>
+      <w:r>
+        <w:rPr>
+          <w:rFonts w:ascii="Consolas" w:eastAsia="Times New Roman" w:hAnsi="Consolas" w:cs="Times New Roman"/>
+          <w:color w:val="E06C75"/>
+          <w:sz w:val="21"/>
+          <w:szCs w:val="21"/>
+        </w:rPr>
+        <w:t>slug</w:t>
+      </w:r>
+      <w:r>
+        <w:rPr>
+          <w:rFonts w:ascii="Consolas" w:eastAsia="Times New Roman" w:hAnsi="Consolas" w:cs="Times New Roman"/>
+          <w:color w:val="ABB2BF"/>
+          <w:sz w:val="21"/>
+          <w:szCs w:val="21"/>
+        </w:rPr>
+        <w:t xml:space="preserve"> </w:t>
+      </w:r>
+      <w:r>
+        <w:rPr>
+          <w:rFonts w:ascii="Consolas" w:eastAsia="Times New Roman" w:hAnsi="Consolas" w:cs="Times New Roman"/>
+          <w:color w:val="56B6C2"/>
+          <w:sz w:val="21"/>
+          <w:szCs w:val="21"/>
+        </w:rPr>
+        <w:t>!=</w:t>
+      </w:r>
+      <w:r>
+        <w:rPr>
+          <w:rFonts w:ascii="Consolas" w:eastAsia="Times New Roman" w:hAnsi="Consolas" w:cs="Times New Roman"/>
+          <w:color w:val="ABB2BF"/>
+          <w:sz w:val="21"/>
+          <w:szCs w:val="21"/>
+        </w:rPr>
+        <w:t xml:space="preserve"> </w:t>
+      </w:r>
+      <w:r>
+        <w:rPr>
+          <w:rFonts w:ascii="Consolas" w:eastAsia="Times New Roman" w:hAnsi="Consolas" w:cs="Times New Roman"/>
+          <w:color w:val="E06C75"/>
+          <w:sz w:val="21"/>
+          <w:szCs w:val="21"/>
+        </w:rPr>
+        <w:t>$post</w:t>
+      </w:r>
+      <w:r>
+        <w:rPr>
+          <w:rFonts w:ascii="Consolas" w:eastAsia="Times New Roman" w:hAnsi="Consolas" w:cs="Times New Roman"/>
+          <w:color w:val="ABB2BF"/>
+          <w:sz w:val="21"/>
+          <w:szCs w:val="21"/>
+        </w:rPr>
+        <w:t>-&gt;</w:t>
+      </w:r>
+      <w:r>
+        <w:rPr>
+          <w:rFonts w:ascii="Consolas" w:eastAsia="Times New Roman" w:hAnsi="Consolas" w:cs="Times New Roman"/>
+          <w:color w:val="E06C75"/>
+          <w:sz w:val="21"/>
+          <w:szCs w:val="21"/>
+        </w:rPr>
+        <w:t>slug</w:t>
+      </w:r>
+      <w:r>
+        <w:rPr>
+          <w:rFonts w:ascii="Consolas" w:eastAsia="Times New Roman" w:hAnsi="Consolas" w:cs="Times New Roman"/>
+          <w:color w:val="ABB2BF"/>
+          <w:sz w:val="21"/>
+          <w:szCs w:val="21"/>
+        </w:rPr>
+        <w:t>){</w:t>
+      </w:r>
+    </w:p>
+    <w:p>
+      <w:pPr>
+        <w:shd w:val="clear" w:color="auto" w:fill="23272E"/>
+        <w:spacing w:after="0" w:line="285" w:lineRule="atLeast"/>
+        <w:ind w:left="360"/>
+        <w:rPr>
+          <w:rFonts w:ascii="Consolas" w:eastAsia="Times New Roman" w:hAnsi="Consolas" w:cs="Times New Roman"/>
+          <w:color w:val="ABB2BF"/>
+          <w:sz w:val="21"/>
+          <w:szCs w:val="21"/>
+        </w:rPr>
+      </w:pPr>
+      <w:r>
+        <w:rPr>
+          <w:rFonts w:ascii="Consolas" w:eastAsia="Times New Roman" w:hAnsi="Consolas" w:cs="Times New Roman"/>
+          <w:color w:val="ABB2BF"/>
+          <w:sz w:val="21"/>
+          <w:szCs w:val="21"/>
+        </w:rPr>
+        <w:t xml:space="preserve">            </w:t>
+      </w:r>
+      <w:r>
+        <w:rPr>
+          <w:rFonts w:ascii="Consolas" w:eastAsia="Times New Roman" w:hAnsi="Consolas" w:cs="Times New Roman"/>
+          <w:color w:val="E06C75"/>
+          <w:sz w:val="21"/>
+          <w:szCs w:val="21"/>
+        </w:rPr>
+        <w:t>$</w:t>
+      </w:r>
+      <w:proofErr w:type="gramStart"/>
+      <w:r>
+        <w:rPr>
+          <w:rFonts w:ascii="Consolas" w:eastAsia="Times New Roman" w:hAnsi="Consolas" w:cs="Times New Roman"/>
+          <w:color w:val="E06C75"/>
+          <w:sz w:val="21"/>
+          <w:szCs w:val="21"/>
+        </w:rPr>
+        <w:t>rules</w:t>
+      </w:r>
+      <w:r>
+        <w:rPr>
+          <w:rFonts w:ascii="Consolas" w:eastAsia="Times New Roman" w:hAnsi="Consolas" w:cs="Times New Roman"/>
+          <w:color w:val="ABB2BF"/>
+          <w:sz w:val="21"/>
+          <w:szCs w:val="21"/>
+        </w:rPr>
+        <w:t>[</w:t>
+      </w:r>
+      <w:proofErr w:type="gramEnd"/>
+      <w:r>
+        <w:rPr>
+          <w:rFonts w:ascii="Consolas" w:eastAsia="Times New Roman" w:hAnsi="Consolas" w:cs="Times New Roman"/>
+          <w:color w:val="98C379"/>
+          <w:sz w:val="21"/>
+          <w:szCs w:val="21"/>
+        </w:rPr>
+        <w:t>'slug'</w:t>
+      </w:r>
+      <w:r>
+        <w:rPr>
+          <w:rFonts w:ascii="Consolas" w:eastAsia="Times New Roman" w:hAnsi="Consolas" w:cs="Times New Roman"/>
+          <w:color w:val="ABB2BF"/>
+          <w:sz w:val="21"/>
+          <w:szCs w:val="21"/>
+        </w:rPr>
+        <w:t xml:space="preserve">] </w:t>
+      </w:r>
+      <w:r>
+        <w:rPr>
+          <w:rFonts w:ascii="Consolas" w:eastAsia="Times New Roman" w:hAnsi="Consolas" w:cs="Times New Roman"/>
+          <w:color w:val="56B6C2"/>
+          <w:sz w:val="21"/>
+          <w:szCs w:val="21"/>
+        </w:rPr>
+        <w:t>=</w:t>
+      </w:r>
+      <w:r>
+        <w:rPr>
+          <w:rFonts w:ascii="Consolas" w:eastAsia="Times New Roman" w:hAnsi="Consolas" w:cs="Times New Roman"/>
+          <w:color w:val="ABB2BF"/>
+          <w:sz w:val="21"/>
+          <w:szCs w:val="21"/>
+        </w:rPr>
+        <w:t xml:space="preserve"> </w:t>
+      </w:r>
+      <w:r>
+        <w:rPr>
+          <w:rFonts w:ascii="Consolas" w:eastAsia="Times New Roman" w:hAnsi="Consolas" w:cs="Times New Roman"/>
+          <w:color w:val="98C379"/>
+          <w:sz w:val="21"/>
+          <w:szCs w:val="21"/>
+        </w:rPr>
+        <w:t>'required|unique:posts'</w:t>
+      </w:r>
+      <w:r>
+        <w:rPr>
+          <w:rFonts w:ascii="Consolas" w:eastAsia="Times New Roman" w:hAnsi="Consolas" w:cs="Times New Roman"/>
+          <w:color w:val="ABB2BF"/>
+          <w:sz w:val="21"/>
+          <w:szCs w:val="21"/>
+        </w:rPr>
+        <w:t>;</w:t>
+      </w:r>
+    </w:p>
+    <w:p>
+      <w:pPr>
+        <w:shd w:val="clear" w:color="auto" w:fill="23272E"/>
+        <w:spacing w:after="0" w:line="285" w:lineRule="atLeast"/>
+        <w:ind w:left="360"/>
+        <w:rPr>
+          <w:rFonts w:ascii="Consolas" w:eastAsia="Times New Roman" w:hAnsi="Consolas" w:cs="Times New Roman"/>
+          <w:color w:val="ABB2BF"/>
+          <w:sz w:val="21"/>
+          <w:szCs w:val="21"/>
+        </w:rPr>
+      </w:pPr>
+      <w:r>
+        <w:rPr>
+          <w:rFonts w:ascii="Consolas" w:eastAsia="Times New Roman" w:hAnsi="Consolas" w:cs="Times New Roman"/>
+          <w:color w:val="ABB2BF"/>
+          <w:sz w:val="21"/>
+          <w:szCs w:val="21"/>
+        </w:rPr>
+        <w:t>        }</w:t>
+      </w:r>
+    </w:p>
+    <w:p>
+      <w:pPr>
+        <w:shd w:val="clear" w:color="auto" w:fill="23272E"/>
+        <w:spacing w:after="0" w:line="285" w:lineRule="atLeast"/>
+        <w:ind w:left="360"/>
+        <w:rPr>
+          <w:rFonts w:ascii="Consolas" w:eastAsia="Times New Roman" w:hAnsi="Consolas" w:cs="Times New Roman"/>
+          <w:color w:val="ABB2BF"/>
+          <w:sz w:val="21"/>
+          <w:szCs w:val="21"/>
+        </w:rPr>
+      </w:pPr>
+    </w:p>
+    <w:p>
+      <w:pPr>
+        <w:shd w:val="clear" w:color="auto" w:fill="23272E"/>
+        <w:spacing w:after="0" w:line="285" w:lineRule="atLeast"/>
+        <w:ind w:left="360"/>
+        <w:rPr>
+          <w:rFonts w:ascii="Consolas" w:eastAsia="Times New Roman" w:hAnsi="Consolas" w:cs="Times New Roman"/>
+          <w:color w:val="ABB2BF"/>
+          <w:sz w:val="21"/>
+          <w:szCs w:val="21"/>
+        </w:rPr>
+      </w:pPr>
+      <w:r>
+        <w:rPr>
+          <w:rFonts w:ascii="Consolas" w:eastAsia="Times New Roman" w:hAnsi="Consolas" w:cs="Times New Roman"/>
+          <w:color w:val="ABB2BF"/>
+          <w:sz w:val="21"/>
+          <w:szCs w:val="21"/>
+        </w:rPr>
+        <w:t xml:space="preserve">        </w:t>
+      </w:r>
+      <w:r>
+        <w:rPr>
+          <w:rFonts w:ascii="Consolas" w:eastAsia="Times New Roman" w:hAnsi="Consolas" w:cs="Times New Roman"/>
+          <w:color w:val="E06C75"/>
+          <w:sz w:val="21"/>
+          <w:szCs w:val="21"/>
+        </w:rPr>
+        <w:t>$validatedData</w:t>
+      </w:r>
+      <w:r>
+        <w:rPr>
+          <w:rFonts w:ascii="Consolas" w:eastAsia="Times New Roman" w:hAnsi="Consolas" w:cs="Times New Roman"/>
+          <w:color w:val="ABB2BF"/>
+          <w:sz w:val="21"/>
+          <w:szCs w:val="21"/>
+        </w:rPr>
+        <w:t xml:space="preserve"> </w:t>
+      </w:r>
+      <w:r>
+        <w:rPr>
+          <w:rFonts w:ascii="Consolas" w:eastAsia="Times New Roman" w:hAnsi="Consolas" w:cs="Times New Roman"/>
+          <w:color w:val="56B6C2"/>
+          <w:sz w:val="21"/>
+          <w:szCs w:val="21"/>
+        </w:rPr>
+        <w:t>=</w:t>
+      </w:r>
+      <w:r>
+        <w:rPr>
+          <w:rFonts w:ascii="Consolas" w:eastAsia="Times New Roman" w:hAnsi="Consolas" w:cs="Times New Roman"/>
+          <w:color w:val="ABB2BF"/>
+          <w:sz w:val="21"/>
+          <w:szCs w:val="21"/>
+        </w:rPr>
+        <w:t xml:space="preserve"> </w:t>
+      </w:r>
+      <w:r>
+        <w:rPr>
+          <w:rFonts w:ascii="Consolas" w:eastAsia="Times New Roman" w:hAnsi="Consolas" w:cs="Times New Roman"/>
+          <w:color w:val="E06C75"/>
+          <w:sz w:val="21"/>
+          <w:szCs w:val="21"/>
+        </w:rPr>
+        <w:t>$request</w:t>
+      </w:r>
+      <w:r>
+        <w:rPr>
+          <w:rFonts w:ascii="Consolas" w:eastAsia="Times New Roman" w:hAnsi="Consolas" w:cs="Times New Roman"/>
+          <w:color w:val="ABB2BF"/>
+          <w:sz w:val="21"/>
+          <w:szCs w:val="21"/>
+        </w:rPr>
+        <w:t>-&gt;</w:t>
+      </w:r>
+      <w:proofErr w:type="gramStart"/>
+      <w:r>
+        <w:rPr>
+          <w:rFonts w:ascii="Consolas" w:eastAsia="Times New Roman" w:hAnsi="Consolas" w:cs="Times New Roman"/>
+          <w:color w:val="61AFEF"/>
+          <w:sz w:val="21"/>
+          <w:szCs w:val="21"/>
+        </w:rPr>
+        <w:t>validate</w:t>
+      </w:r>
+      <w:r>
+        <w:rPr>
+          <w:rFonts w:ascii="Consolas" w:eastAsia="Times New Roman" w:hAnsi="Consolas" w:cs="Times New Roman"/>
+          <w:color w:val="ABB2BF"/>
+          <w:sz w:val="21"/>
+          <w:szCs w:val="21"/>
+        </w:rPr>
+        <w:t>(</w:t>
+      </w:r>
+      <w:proofErr w:type="gramEnd"/>
+      <w:r>
+        <w:rPr>
+          <w:rFonts w:ascii="Consolas" w:eastAsia="Times New Roman" w:hAnsi="Consolas" w:cs="Times New Roman"/>
+          <w:color w:val="E06C75"/>
+          <w:sz w:val="21"/>
+          <w:szCs w:val="21"/>
+        </w:rPr>
+        <w:t>$rules</w:t>
+      </w:r>
+      <w:r>
+        <w:rPr>
+          <w:rFonts w:ascii="Consolas" w:eastAsia="Times New Roman" w:hAnsi="Consolas" w:cs="Times New Roman"/>
+          <w:color w:val="ABB2BF"/>
+          <w:sz w:val="21"/>
+          <w:szCs w:val="21"/>
+        </w:rPr>
+        <w:t>);</w:t>
+      </w:r>
+    </w:p>
+    <w:p>
+      <w:pPr>
+        <w:shd w:val="clear" w:color="auto" w:fill="23272E"/>
+        <w:spacing w:after="0" w:line="285" w:lineRule="atLeast"/>
+        <w:ind w:left="360"/>
+        <w:rPr>
+          <w:rFonts w:ascii="Consolas" w:eastAsia="Times New Roman" w:hAnsi="Consolas" w:cs="Times New Roman"/>
+          <w:color w:val="ABB2BF"/>
+          <w:sz w:val="21"/>
+          <w:szCs w:val="21"/>
+        </w:rPr>
+      </w:pPr>
+    </w:p>
+    <w:p>
+      <w:pPr>
+        <w:shd w:val="clear" w:color="auto" w:fill="23272E"/>
+        <w:spacing w:after="0" w:line="285" w:lineRule="atLeast"/>
+        <w:ind w:left="360"/>
+        <w:rPr>
+          <w:rFonts w:ascii="Consolas" w:eastAsia="Times New Roman" w:hAnsi="Consolas" w:cs="Times New Roman"/>
+          <w:color w:val="ABB2BF"/>
+          <w:sz w:val="21"/>
+          <w:szCs w:val="21"/>
+        </w:rPr>
+      </w:pPr>
+      <w:r>
+        <w:rPr>
+          <w:rFonts w:ascii="Consolas" w:eastAsia="Times New Roman" w:hAnsi="Consolas" w:cs="Times New Roman"/>
+          <w:color w:val="ABB2BF"/>
+          <w:sz w:val="21"/>
+          <w:szCs w:val="21"/>
+        </w:rPr>
+        <w:t xml:space="preserve">        </w:t>
+      </w:r>
+      <w:r>
+        <w:rPr>
+          <w:rFonts w:ascii="Consolas" w:eastAsia="Times New Roman" w:hAnsi="Consolas" w:cs="Times New Roman"/>
+          <w:color w:val="E06C75"/>
+          <w:sz w:val="21"/>
+          <w:szCs w:val="21"/>
+        </w:rPr>
+        <w:t>$</w:t>
+      </w:r>
+      <w:proofErr w:type="gramStart"/>
+      <w:r>
+        <w:rPr>
+          <w:rFonts w:ascii="Consolas" w:eastAsia="Times New Roman" w:hAnsi="Consolas" w:cs="Times New Roman"/>
+          <w:color w:val="E06C75"/>
+          <w:sz w:val="21"/>
+          <w:szCs w:val="21"/>
+        </w:rPr>
+        <w:t>validatedData</w:t>
+      </w:r>
+      <w:r>
+        <w:rPr>
+          <w:rFonts w:ascii="Consolas" w:eastAsia="Times New Roman" w:hAnsi="Consolas" w:cs="Times New Roman"/>
+          <w:color w:val="ABB2BF"/>
+          <w:sz w:val="21"/>
+          <w:szCs w:val="21"/>
+        </w:rPr>
+        <w:t>[</w:t>
+      </w:r>
+      <w:proofErr w:type="gramEnd"/>
+      <w:r>
+        <w:rPr>
+          <w:rFonts w:ascii="Consolas" w:eastAsia="Times New Roman" w:hAnsi="Consolas" w:cs="Times New Roman"/>
+          <w:color w:val="98C379"/>
+          <w:sz w:val="21"/>
+          <w:szCs w:val="21"/>
+        </w:rPr>
+        <w:t>'user_id'</w:t>
+      </w:r>
+      <w:r>
+        <w:rPr>
+          <w:rFonts w:ascii="Consolas" w:eastAsia="Times New Roman" w:hAnsi="Consolas" w:cs="Times New Roman"/>
+          <w:color w:val="ABB2BF"/>
+          <w:sz w:val="21"/>
+          <w:szCs w:val="21"/>
+        </w:rPr>
+        <w:t xml:space="preserve">] </w:t>
+      </w:r>
+      <w:r>
+        <w:rPr>
+          <w:rFonts w:ascii="Consolas" w:eastAsia="Times New Roman" w:hAnsi="Consolas" w:cs="Times New Roman"/>
+          <w:color w:val="56B6C2"/>
+          <w:sz w:val="21"/>
+          <w:szCs w:val="21"/>
+        </w:rPr>
+        <w:t>=</w:t>
+      </w:r>
+      <w:r>
+        <w:rPr>
+          <w:rFonts w:ascii="Consolas" w:eastAsia="Times New Roman" w:hAnsi="Consolas" w:cs="Times New Roman"/>
+          <w:color w:val="ABB2BF"/>
+          <w:sz w:val="21"/>
+          <w:szCs w:val="21"/>
+        </w:rPr>
+        <w:t xml:space="preserve"> </w:t>
+      </w:r>
+      <w:r>
+        <w:rPr>
+          <w:rFonts w:ascii="Consolas" w:eastAsia="Times New Roman" w:hAnsi="Consolas" w:cs="Times New Roman"/>
+          <w:color w:val="61AFEF"/>
+          <w:sz w:val="21"/>
+          <w:szCs w:val="21"/>
+        </w:rPr>
+        <w:t>auth</w:t>
+      </w:r>
+      <w:r>
+        <w:rPr>
+          <w:rFonts w:ascii="Consolas" w:eastAsia="Times New Roman" w:hAnsi="Consolas" w:cs="Times New Roman"/>
+          <w:color w:val="ABB2BF"/>
+          <w:sz w:val="21"/>
+          <w:szCs w:val="21"/>
+        </w:rPr>
+        <w:t>()-&gt;</w:t>
+      </w:r>
+      <w:r>
+        <w:rPr>
+          <w:rFonts w:ascii="Consolas" w:eastAsia="Times New Roman" w:hAnsi="Consolas" w:cs="Times New Roman"/>
+          <w:color w:val="61AFEF"/>
+          <w:sz w:val="21"/>
+          <w:szCs w:val="21"/>
+        </w:rPr>
+        <w:t>user</w:t>
+      </w:r>
+      <w:r>
+        <w:rPr>
+          <w:rFonts w:ascii="Consolas" w:eastAsia="Times New Roman" w:hAnsi="Consolas" w:cs="Times New Roman"/>
+          <w:color w:val="ABB2BF"/>
+          <w:sz w:val="21"/>
+          <w:szCs w:val="21"/>
+        </w:rPr>
+        <w:t>()-&gt;</w:t>
+      </w:r>
+      <w:r>
+        <w:rPr>
+          <w:rFonts w:ascii="Consolas" w:eastAsia="Times New Roman" w:hAnsi="Consolas" w:cs="Times New Roman"/>
+          <w:color w:val="E06C75"/>
+          <w:sz w:val="21"/>
+          <w:szCs w:val="21"/>
+        </w:rPr>
+        <w:t>id</w:t>
+      </w:r>
+      <w:r>
+        <w:rPr>
+          <w:rFonts w:ascii="Consolas" w:eastAsia="Times New Roman" w:hAnsi="Consolas" w:cs="Times New Roman"/>
+          <w:color w:val="ABB2BF"/>
+          <w:sz w:val="21"/>
+          <w:szCs w:val="21"/>
+        </w:rPr>
+        <w:t>;</w:t>
+      </w:r>
+    </w:p>
+    <w:p>
+      <w:pPr>
+        <w:shd w:val="clear" w:color="auto" w:fill="23272E"/>
+        <w:spacing w:after="0" w:line="285" w:lineRule="atLeast"/>
+        <w:ind w:left="360"/>
+        <w:rPr>
+          <w:rFonts w:ascii="Consolas" w:eastAsia="Times New Roman" w:hAnsi="Consolas" w:cs="Times New Roman"/>
+          <w:color w:val="ABB2BF"/>
+          <w:sz w:val="21"/>
+          <w:szCs w:val="21"/>
+        </w:rPr>
+      </w:pPr>
+      <w:r>
+        <w:rPr>
+          <w:rFonts w:ascii="Consolas" w:eastAsia="Times New Roman" w:hAnsi="Consolas" w:cs="Times New Roman"/>
+          <w:color w:val="ABB2BF"/>
+          <w:sz w:val="21"/>
+          <w:szCs w:val="21"/>
+        </w:rPr>
+        <w:t xml:space="preserve">        </w:t>
+      </w:r>
+      <w:r>
+        <w:rPr>
+          <w:rFonts w:ascii="Consolas" w:eastAsia="Times New Roman" w:hAnsi="Consolas" w:cs="Times New Roman"/>
+          <w:color w:val="E06C75"/>
+          <w:sz w:val="21"/>
+          <w:szCs w:val="21"/>
+        </w:rPr>
+        <w:t>$</w:t>
+      </w:r>
+      <w:proofErr w:type="gramStart"/>
+      <w:r>
+        <w:rPr>
+          <w:rFonts w:ascii="Consolas" w:eastAsia="Times New Roman" w:hAnsi="Consolas" w:cs="Times New Roman"/>
+          <w:color w:val="E06C75"/>
+          <w:sz w:val="21"/>
+          <w:szCs w:val="21"/>
+        </w:rPr>
+        <w:t>validatedData</w:t>
+      </w:r>
+      <w:r>
+        <w:rPr>
+          <w:rFonts w:ascii="Consolas" w:eastAsia="Times New Roman" w:hAnsi="Consolas" w:cs="Times New Roman"/>
+          <w:color w:val="ABB2BF"/>
+          <w:sz w:val="21"/>
+          <w:szCs w:val="21"/>
+        </w:rPr>
+        <w:t>[</w:t>
+      </w:r>
+      <w:proofErr w:type="gramEnd"/>
+      <w:r>
+        <w:rPr>
+          <w:rFonts w:ascii="Consolas" w:eastAsia="Times New Roman" w:hAnsi="Consolas" w:cs="Times New Roman"/>
+          <w:color w:val="98C379"/>
+          <w:sz w:val="21"/>
+          <w:szCs w:val="21"/>
+        </w:rPr>
+        <w:t>'excerpt'</w:t>
+      </w:r>
+      <w:r>
+        <w:rPr>
+          <w:rFonts w:ascii="Consolas" w:eastAsia="Times New Roman" w:hAnsi="Consolas" w:cs="Times New Roman"/>
+          <w:color w:val="ABB2BF"/>
+          <w:sz w:val="21"/>
+          <w:szCs w:val="21"/>
+        </w:rPr>
+        <w:t xml:space="preserve">] </w:t>
+      </w:r>
+      <w:r>
+        <w:rPr>
+          <w:rFonts w:ascii="Consolas" w:eastAsia="Times New Roman" w:hAnsi="Consolas" w:cs="Times New Roman"/>
+          <w:color w:val="56B6C2"/>
+          <w:sz w:val="21"/>
+          <w:szCs w:val="21"/>
+        </w:rPr>
+        <w:t>=</w:t>
+      </w:r>
+      <w:r>
+        <w:rPr>
+          <w:rFonts w:ascii="Consolas" w:eastAsia="Times New Roman" w:hAnsi="Consolas" w:cs="Times New Roman"/>
+          <w:color w:val="ABB2BF"/>
+          <w:sz w:val="21"/>
+          <w:szCs w:val="21"/>
+        </w:rPr>
+        <w:t xml:space="preserve"> </w:t>
+      </w:r>
+      <w:r>
+        <w:rPr>
+          <w:rFonts w:ascii="Consolas" w:eastAsia="Times New Roman" w:hAnsi="Consolas" w:cs="Times New Roman"/>
+          <w:color w:val="E5C07B"/>
+          <w:sz w:val="21"/>
+          <w:szCs w:val="21"/>
+        </w:rPr>
+        <w:t>Str</w:t>
+      </w:r>
+      <w:r>
+        <w:rPr>
+          <w:rFonts w:ascii="Consolas" w:eastAsia="Times New Roman" w:hAnsi="Consolas" w:cs="Times New Roman"/>
+          <w:color w:val="ABB2BF"/>
+          <w:sz w:val="21"/>
+          <w:szCs w:val="21"/>
+        </w:rPr>
+        <w:t>::</w:t>
+      </w:r>
+      <w:r>
+        <w:rPr>
+          <w:rFonts w:ascii="Consolas" w:eastAsia="Times New Roman" w:hAnsi="Consolas" w:cs="Times New Roman"/>
+          <w:color w:val="61AFEF"/>
+          <w:sz w:val="21"/>
+          <w:szCs w:val="21"/>
+        </w:rPr>
+        <w:t>limit</w:t>
+      </w:r>
+      <w:r>
+        <w:rPr>
+          <w:rFonts w:ascii="Consolas" w:eastAsia="Times New Roman" w:hAnsi="Consolas" w:cs="Times New Roman"/>
+          <w:color w:val="ABB2BF"/>
+          <w:sz w:val="21"/>
+          <w:szCs w:val="21"/>
+        </w:rPr>
+        <w:t>(</w:t>
+      </w:r>
+      <w:r>
+        <w:rPr>
+          <w:rFonts w:ascii="Consolas" w:eastAsia="Times New Roman" w:hAnsi="Consolas" w:cs="Times New Roman"/>
+          <w:color w:val="56B6C2"/>
+          <w:sz w:val="21"/>
+          <w:szCs w:val="21"/>
+        </w:rPr>
+        <w:t>strip_tags</w:t>
+      </w:r>
+      <w:r>
+        <w:rPr>
+          <w:rFonts w:ascii="Consolas" w:eastAsia="Times New Roman" w:hAnsi="Consolas" w:cs="Times New Roman"/>
+          <w:color w:val="ABB2BF"/>
+          <w:sz w:val="21"/>
+          <w:szCs w:val="21"/>
+        </w:rPr>
+        <w:t>(</w:t>
+      </w:r>
+      <w:r>
+        <w:rPr>
+          <w:rFonts w:ascii="Consolas" w:eastAsia="Times New Roman" w:hAnsi="Consolas" w:cs="Times New Roman"/>
+          <w:color w:val="E06C75"/>
+          <w:sz w:val="21"/>
+          <w:szCs w:val="21"/>
+        </w:rPr>
+        <w:t>$request</w:t>
+      </w:r>
+      <w:r>
+        <w:rPr>
+          <w:rFonts w:ascii="Consolas" w:eastAsia="Times New Roman" w:hAnsi="Consolas" w:cs="Times New Roman"/>
+          <w:color w:val="ABB2BF"/>
+          <w:sz w:val="21"/>
+          <w:szCs w:val="21"/>
+        </w:rPr>
+        <w:t>-&gt;</w:t>
+      </w:r>
+      <w:r>
+        <w:rPr>
+          <w:rFonts w:ascii="Consolas" w:eastAsia="Times New Roman" w:hAnsi="Consolas" w:cs="Times New Roman"/>
+          <w:color w:val="E06C75"/>
+          <w:sz w:val="21"/>
+          <w:szCs w:val="21"/>
+        </w:rPr>
+        <w:t>body</w:t>
+      </w:r>
+      <w:r>
+        <w:rPr>
+          <w:rFonts w:ascii="Consolas" w:eastAsia="Times New Roman" w:hAnsi="Consolas" w:cs="Times New Roman"/>
+          <w:color w:val="ABB2BF"/>
+          <w:sz w:val="21"/>
+          <w:szCs w:val="21"/>
+        </w:rPr>
+        <w:t xml:space="preserve">), </w:t>
+      </w:r>
+      <w:r>
+        <w:rPr>
+          <w:rFonts w:ascii="Consolas" w:eastAsia="Times New Roman" w:hAnsi="Consolas" w:cs="Times New Roman"/>
+          <w:color w:val="D19A66"/>
+          <w:sz w:val="21"/>
+          <w:szCs w:val="21"/>
+        </w:rPr>
+        <w:t>200</w:t>
+      </w:r>
+      <w:r>
+        <w:rPr>
+          <w:rFonts w:ascii="Consolas" w:eastAsia="Times New Roman" w:hAnsi="Consolas" w:cs="Times New Roman"/>
+          <w:color w:val="ABB2BF"/>
+          <w:sz w:val="21"/>
+          <w:szCs w:val="21"/>
+        </w:rPr>
+        <w:t>);</w:t>
+      </w:r>
+    </w:p>
+    <w:p>
+      <w:pPr>
+        <w:shd w:val="clear" w:color="auto" w:fill="23272E"/>
+        <w:spacing w:after="0" w:line="285" w:lineRule="atLeast"/>
+        <w:ind w:left="360"/>
+        <w:rPr>
+          <w:rFonts w:ascii="Consolas" w:eastAsia="Times New Roman" w:hAnsi="Consolas" w:cs="Times New Roman"/>
+          <w:color w:val="ABB2BF"/>
+          <w:sz w:val="21"/>
+          <w:szCs w:val="21"/>
+        </w:rPr>
+      </w:pPr>
+    </w:p>
+    <w:p>
+      <w:pPr>
+        <w:shd w:val="clear" w:color="auto" w:fill="23272E"/>
+        <w:spacing w:after="0" w:line="285" w:lineRule="atLeast"/>
+        <w:ind w:left="360"/>
+        <w:rPr>
+          <w:rFonts w:ascii="Consolas" w:eastAsia="Times New Roman" w:hAnsi="Consolas" w:cs="Times New Roman"/>
+          <w:color w:val="ABB2BF"/>
+          <w:sz w:val="21"/>
+          <w:szCs w:val="21"/>
+        </w:rPr>
+      </w:pPr>
+      <w:r>
+        <w:rPr>
+          <w:rFonts w:ascii="Consolas" w:eastAsia="Times New Roman" w:hAnsi="Consolas" w:cs="Times New Roman"/>
+          <w:color w:val="ABB2BF"/>
+          <w:sz w:val="21"/>
+          <w:szCs w:val="21"/>
+        </w:rPr>
+        <w:t xml:space="preserve">        </w:t>
+      </w:r>
+      <w:r>
+        <w:rPr>
+          <w:rFonts w:ascii="Consolas" w:eastAsia="Times New Roman" w:hAnsi="Consolas" w:cs="Times New Roman"/>
+          <w:color w:val="E5C07B"/>
+          <w:sz w:val="21"/>
+          <w:szCs w:val="21"/>
+        </w:rPr>
+        <w:t>Post</w:t>
+      </w:r>
+      <w:r>
+        <w:rPr>
+          <w:rFonts w:ascii="Consolas" w:eastAsia="Times New Roman" w:hAnsi="Consolas" w:cs="Times New Roman"/>
+          <w:color w:val="ABB2BF"/>
+          <w:sz w:val="21"/>
+          <w:szCs w:val="21"/>
+        </w:rPr>
+        <w:t>::</w:t>
+      </w:r>
+      <w:proofErr w:type="gramStart"/>
+      <w:r>
+        <w:rPr>
+          <w:rFonts w:ascii="Consolas" w:eastAsia="Times New Roman" w:hAnsi="Consolas" w:cs="Times New Roman"/>
+          <w:color w:val="61AFEF"/>
+          <w:sz w:val="21"/>
+          <w:szCs w:val="21"/>
+        </w:rPr>
+        <w:t>where</w:t>
+      </w:r>
+      <w:r>
+        <w:rPr>
+          <w:rFonts w:ascii="Consolas" w:eastAsia="Times New Roman" w:hAnsi="Consolas" w:cs="Times New Roman"/>
+          <w:color w:val="ABB2BF"/>
+          <w:sz w:val="21"/>
+          <w:szCs w:val="21"/>
+        </w:rPr>
+        <w:t>(</w:t>
+      </w:r>
+      <w:proofErr w:type="gramEnd"/>
+      <w:r>
+        <w:rPr>
+          <w:rFonts w:ascii="Consolas" w:eastAsia="Times New Roman" w:hAnsi="Consolas" w:cs="Times New Roman"/>
+          <w:color w:val="98C379"/>
+          <w:sz w:val="21"/>
+          <w:szCs w:val="21"/>
+        </w:rPr>
+        <w:t>'id'</w:t>
+      </w:r>
+      <w:r>
+        <w:rPr>
+          <w:rFonts w:ascii="Consolas" w:eastAsia="Times New Roman" w:hAnsi="Consolas" w:cs="Times New Roman"/>
+          <w:color w:val="ABB2BF"/>
+          <w:sz w:val="21"/>
+          <w:szCs w:val="21"/>
+        </w:rPr>
+        <w:t>,</w:t>
+      </w:r>
+      <w:r>
+        <w:rPr>
+          <w:rFonts w:ascii="Consolas" w:eastAsia="Times New Roman" w:hAnsi="Consolas" w:cs="Times New Roman"/>
+          <w:color w:val="E06C75"/>
+          <w:sz w:val="21"/>
+          <w:szCs w:val="21"/>
+        </w:rPr>
+        <w:t>$post</w:t>
+      </w:r>
+      <w:r>
+        <w:rPr>
+          <w:rFonts w:ascii="Consolas" w:eastAsia="Times New Roman" w:hAnsi="Consolas" w:cs="Times New Roman"/>
+          <w:color w:val="ABB2BF"/>
+          <w:sz w:val="21"/>
+          <w:szCs w:val="21"/>
+        </w:rPr>
+        <w:t>-&gt;</w:t>
+      </w:r>
+      <w:r>
+        <w:rPr>
+          <w:rFonts w:ascii="Consolas" w:eastAsia="Times New Roman" w:hAnsi="Consolas" w:cs="Times New Roman"/>
+          <w:color w:val="E06C75"/>
+          <w:sz w:val="21"/>
+          <w:szCs w:val="21"/>
+        </w:rPr>
+        <w:t>id</w:t>
+      </w:r>
+      <w:r>
+        <w:rPr>
+          <w:rFonts w:ascii="Consolas" w:eastAsia="Times New Roman" w:hAnsi="Consolas" w:cs="Times New Roman"/>
+          <w:color w:val="ABB2BF"/>
+          <w:sz w:val="21"/>
+          <w:szCs w:val="21"/>
+        </w:rPr>
+        <w:t>)</w:t>
+      </w:r>
+    </w:p>
+    <w:p>
+      <w:pPr>
+        <w:shd w:val="clear" w:color="auto" w:fill="23272E"/>
+        <w:spacing w:after="0" w:line="285" w:lineRule="atLeast"/>
+        <w:ind w:left="360"/>
+        <w:rPr>
+          <w:rFonts w:ascii="Consolas" w:eastAsia="Times New Roman" w:hAnsi="Consolas" w:cs="Times New Roman"/>
+          <w:color w:val="ABB2BF"/>
+          <w:sz w:val="21"/>
+          <w:szCs w:val="21"/>
+        </w:rPr>
+      </w:pPr>
+      <w:r>
+        <w:rPr>
+          <w:rFonts w:ascii="Consolas" w:eastAsia="Times New Roman" w:hAnsi="Consolas" w:cs="Times New Roman"/>
+          <w:color w:val="ABB2BF"/>
+          <w:sz w:val="21"/>
+          <w:szCs w:val="21"/>
+        </w:rPr>
+        <w:t>            -&gt;</w:t>
+      </w:r>
+      <w:proofErr w:type="gramStart"/>
+      <w:r>
+        <w:rPr>
+          <w:rFonts w:ascii="Consolas" w:eastAsia="Times New Roman" w:hAnsi="Consolas" w:cs="Times New Roman"/>
+          <w:color w:val="61AFEF"/>
+          <w:sz w:val="21"/>
+          <w:szCs w:val="21"/>
+        </w:rPr>
+        <w:t>update</w:t>
+      </w:r>
+      <w:r>
+        <w:rPr>
+          <w:rFonts w:ascii="Consolas" w:eastAsia="Times New Roman" w:hAnsi="Consolas" w:cs="Times New Roman"/>
+          <w:color w:val="ABB2BF"/>
+          <w:sz w:val="21"/>
+          <w:szCs w:val="21"/>
+        </w:rPr>
+        <w:t>(</w:t>
+      </w:r>
+      <w:proofErr w:type="gramEnd"/>
+      <w:r>
+        <w:rPr>
+          <w:rFonts w:ascii="Consolas" w:eastAsia="Times New Roman" w:hAnsi="Consolas" w:cs="Times New Roman"/>
+          <w:color w:val="E06C75"/>
+          <w:sz w:val="21"/>
+          <w:szCs w:val="21"/>
+        </w:rPr>
+        <w:t>$validatedData</w:t>
+      </w:r>
+      <w:r>
+        <w:rPr>
+          <w:rFonts w:ascii="Consolas" w:eastAsia="Times New Roman" w:hAnsi="Consolas" w:cs="Times New Roman"/>
+          <w:color w:val="ABB2BF"/>
+          <w:sz w:val="21"/>
+          <w:szCs w:val="21"/>
+        </w:rPr>
+        <w:t>);</w:t>
+      </w:r>
+    </w:p>
+    <w:p/>
+    <w:p/>
+    <w:p>
+      <w:pPr>
+        <w:pStyle w:val="Heading1"/>
+      </w:pPr>
+      <w:r>
+        <w:t>21 Upload image</w:t>
+      </w:r>
+    </w:p>
+    <w:p>
+      <w:r>
+        <w:t xml:space="preserve">Karena kita akan mengupload jenis file maka form pada tambah post kita perlu kita </w:t>
+      </w:r>
+      <w:proofErr w:type="gramStart"/>
+      <w:r>
+        <w:t xml:space="preserve">edit </w:t>
+      </w:r>
+      <w:r>
+        <w:t>.</w:t>
+      </w:r>
+      <w:proofErr w:type="gramEnd"/>
+    </w:p>
+    <w:p>
+      <w:pPr>
+        <w:shd w:val="clear" w:color="auto" w:fill="23272E"/>
+        <w:spacing w:after="0" w:line="285" w:lineRule="atLeast"/>
+        <w:rPr>
+          <w:rFonts w:ascii="Consolas" w:eastAsia="Times New Roman" w:hAnsi="Consolas" w:cs="Times New Roman"/>
+          <w:color w:val="ABB2BF"/>
+          <w:sz w:val="21"/>
+          <w:szCs w:val="21"/>
+        </w:rPr>
+      </w:pPr>
+      <w:r>
+        <w:rPr>
+          <w:rFonts w:ascii="Consolas" w:eastAsia="Times New Roman" w:hAnsi="Consolas" w:cs="Times New Roman"/>
+          <w:color w:val="ABB2BF"/>
+          <w:sz w:val="21"/>
+          <w:szCs w:val="21"/>
+        </w:rPr>
+        <w:t>&lt;</w:t>
+      </w:r>
+      <w:r>
+        <w:rPr>
+          <w:rFonts w:ascii="Consolas" w:eastAsia="Times New Roman" w:hAnsi="Consolas" w:cs="Times New Roman"/>
+          <w:color w:val="E06C75"/>
+          <w:sz w:val="21"/>
+          <w:szCs w:val="21"/>
+        </w:rPr>
+        <w:t>form</w:t>
+      </w:r>
+      <w:r>
+        <w:rPr>
+          <w:rFonts w:ascii="Consolas" w:eastAsia="Times New Roman" w:hAnsi="Consolas" w:cs="Times New Roman"/>
+          <w:color w:val="ABB2BF"/>
+          <w:sz w:val="21"/>
+          <w:szCs w:val="21"/>
+        </w:rPr>
+        <w:t xml:space="preserve"> </w:t>
+      </w:r>
+      <w:r>
+        <w:rPr>
+          <w:rFonts w:ascii="Consolas" w:eastAsia="Times New Roman" w:hAnsi="Consolas" w:cs="Times New Roman"/>
+          <w:color w:val="D19A66"/>
+          <w:sz w:val="21"/>
+          <w:szCs w:val="21"/>
+        </w:rPr>
+        <w:t>method</w:t>
+      </w:r>
+      <w:r>
+        <w:rPr>
+          <w:rFonts w:ascii="Consolas" w:eastAsia="Times New Roman" w:hAnsi="Consolas" w:cs="Times New Roman"/>
+          <w:color w:val="ABB2BF"/>
+          <w:sz w:val="21"/>
+          <w:szCs w:val="21"/>
+        </w:rPr>
+        <w:t>=</w:t>
+      </w:r>
+      <w:r>
+        <w:rPr>
+          <w:rFonts w:ascii="Consolas" w:eastAsia="Times New Roman" w:hAnsi="Consolas" w:cs="Times New Roman"/>
+          <w:color w:val="98C379"/>
+          <w:sz w:val="21"/>
+          <w:szCs w:val="21"/>
+        </w:rPr>
+        <w:t>"post"</w:t>
+      </w:r>
+      <w:r>
+        <w:rPr>
+          <w:rFonts w:ascii="Consolas" w:eastAsia="Times New Roman" w:hAnsi="Consolas" w:cs="Times New Roman"/>
+          <w:color w:val="ABB2BF"/>
+          <w:sz w:val="21"/>
+          <w:szCs w:val="21"/>
+        </w:rPr>
+        <w:t xml:space="preserve"> </w:t>
+      </w:r>
+      <w:r>
+        <w:rPr>
+          <w:rFonts w:ascii="Consolas" w:eastAsia="Times New Roman" w:hAnsi="Consolas" w:cs="Times New Roman"/>
+          <w:color w:val="D19A66"/>
+          <w:sz w:val="21"/>
+          <w:szCs w:val="21"/>
+        </w:rPr>
+        <w:t>action</w:t>
+      </w:r>
+      <w:r>
+        <w:rPr>
+          <w:rFonts w:ascii="Consolas" w:eastAsia="Times New Roman" w:hAnsi="Consolas" w:cs="Times New Roman"/>
+          <w:color w:val="ABB2BF"/>
+          <w:sz w:val="21"/>
+          <w:szCs w:val="21"/>
+        </w:rPr>
+        <w:t>=</w:t>
+      </w:r>
+      <w:r>
+        <w:rPr>
+          <w:rFonts w:ascii="Consolas" w:eastAsia="Times New Roman" w:hAnsi="Consolas" w:cs="Times New Roman"/>
+          <w:color w:val="98C379"/>
+          <w:sz w:val="21"/>
+          <w:szCs w:val="21"/>
+        </w:rPr>
+        <w:t>"/dashboard/posts"</w:t>
+      </w:r>
+      <w:r>
+        <w:rPr>
+          <w:rFonts w:ascii="Consolas" w:eastAsia="Times New Roman" w:hAnsi="Consolas" w:cs="Times New Roman"/>
+          <w:color w:val="ABB2BF"/>
+          <w:sz w:val="21"/>
+          <w:szCs w:val="21"/>
+        </w:rPr>
+        <w:t xml:space="preserve"> </w:t>
+      </w:r>
+      <w:r>
+        <w:rPr>
+          <w:rFonts w:ascii="Consolas" w:eastAsia="Times New Roman" w:hAnsi="Consolas" w:cs="Times New Roman"/>
+          <w:color w:val="D19A66"/>
+          <w:sz w:val="21"/>
+          <w:szCs w:val="21"/>
+        </w:rPr>
+        <w:t>enctype</w:t>
+      </w:r>
+      <w:r>
+        <w:rPr>
+          <w:rFonts w:ascii="Consolas" w:eastAsia="Times New Roman" w:hAnsi="Consolas" w:cs="Times New Roman"/>
+          <w:color w:val="ABB2BF"/>
+          <w:sz w:val="21"/>
+          <w:szCs w:val="21"/>
+        </w:rPr>
+        <w:t>=</w:t>
+      </w:r>
+      <w:r>
+        <w:rPr>
+          <w:rFonts w:ascii="Consolas" w:eastAsia="Times New Roman" w:hAnsi="Consolas" w:cs="Times New Roman"/>
+          <w:color w:val="98C379"/>
+          <w:sz w:val="21"/>
+          <w:szCs w:val="21"/>
+        </w:rPr>
+        <w:t>"multipart/form-data"</w:t>
+      </w:r>
+      <w:r>
+        <w:rPr>
+          <w:rFonts w:ascii="Consolas" w:eastAsia="Times New Roman" w:hAnsi="Consolas" w:cs="Times New Roman"/>
+          <w:color w:val="ABB2BF"/>
+          <w:sz w:val="21"/>
+          <w:szCs w:val="21"/>
+        </w:rPr>
+        <w:t>&gt;</w:t>
+      </w:r>
+    </w:p>
+    <w:p/>
+    <w:p>
+      <w:pPr>
+        <w:pStyle w:val="ListParagraph"/>
+        <w:numPr>
+          <w:ilvl w:val="0"/>
+          <w:numId w:val="1"/>
+        </w:numPr>
+      </w:pPr>
+      <w:r>
+        <w:t xml:space="preserve">Kita suda membuat inmputan untuk file dengan nama variable image kita akan mencoba menampilkannya </w:t>
+      </w:r>
+    </w:p>
+    <w:p>
+      <w:proofErr w:type="gramStart"/>
+      <w:r>
+        <w:rPr>
+          <w:color w:val="C678DD"/>
+        </w:rPr>
+        <w:t>return</w:t>
+      </w:r>
+      <w:proofErr w:type="gramEnd"/>
+      <w:r>
+        <w:rPr>
+          <w:color w:val="ABB2BF"/>
+        </w:rPr>
+        <w:t xml:space="preserve"> </w:t>
+      </w:r>
+      <w:r>
+        <w:rPr>
+          <w:color w:val="E06C75"/>
+        </w:rPr>
+        <w:t>$request</w:t>
+      </w:r>
+      <w:r>
+        <w:rPr>
+          <w:color w:val="ABB2BF"/>
+        </w:rPr>
+        <w:t>-&gt;</w:t>
+      </w:r>
+      <w:r>
+        <w:rPr>
+          <w:color w:val="61AFEF"/>
+        </w:rPr>
+        <w:t>file</w:t>
+      </w:r>
+      <w:r>
+        <w:rPr>
+          <w:color w:val="ABB2BF"/>
+        </w:rPr>
+        <w:t>(</w:t>
+      </w:r>
+      <w:r>
+        <w:rPr>
+          <w:color w:val="98C379"/>
+        </w:rPr>
+        <w:t>'image'</w:t>
+      </w:r>
+      <w:r>
+        <w:rPr>
+          <w:color w:val="ABB2BF"/>
+        </w:rPr>
+        <w:t>)-&gt;</w:t>
+      </w:r>
+      <w:r>
+        <w:rPr>
+          <w:color w:val="61AFEF"/>
+        </w:rPr>
+        <w:t>store</w:t>
+      </w:r>
+      <w:r>
+        <w:rPr>
+          <w:color w:val="ABB2BF"/>
+        </w:rPr>
+        <w:t>(</w:t>
+      </w:r>
+      <w:r>
+        <w:rPr>
+          <w:color w:val="98C379"/>
+        </w:rPr>
+        <w:t>'post-images'</w:t>
+      </w:r>
+      <w:r>
+        <w:rPr>
+          <w:color w:val="ABB2BF"/>
+        </w:rPr>
+        <w:t xml:space="preserve">);   </w:t>
+      </w:r>
+      <w:r>
+        <w:t>//akan mengembalikan pathnya</w:t>
+      </w:r>
+    </w:p>
+    <w:p>
+      <w:pPr>
+        <w:rPr>
+          <w:color w:val="ABB2BF"/>
+        </w:rPr>
+      </w:pPr>
+      <w:proofErr w:type="gramStart"/>
+      <w:r>
+        <w:t>dan</w:t>
+      </w:r>
+      <w:proofErr w:type="gramEnd"/>
+      <w:r>
+        <w:t xml:space="preserve"> semua file apapun akan disimpan disini </w:t>
+      </w:r>
+    </w:p>
+    <w:p>
+      <w:pPr>
+        <w:pStyle w:val="ListParagraph"/>
+        <w:numPr>
+          <w:ilvl w:val="0"/>
+          <w:numId w:val="1"/>
+        </w:numPr>
+      </w:pPr>
+      <w:r>
+        <w:t>Jika script diatas tidak dijalankan maka</w:t>
+      </w:r>
+      <w:r>
+        <w:t xml:space="preserve"> akan menjalankan error dump die </w:t>
+      </w:r>
+    </w:p>
+    <w:p>
+      <w:pPr>
+        <w:pStyle w:val="ListParagraph"/>
+        <w:numPr>
+          <w:ilvl w:val="0"/>
+          <w:numId w:val="1"/>
+        </w:numPr>
+      </w:pPr>
+      <w:r>
+        <w:t xml:space="preserve">Jika kita lakukan penambahan sekarang ada file pada storage didalam folder </w:t>
+      </w:r>
+      <w:r>
+        <w:rPr>
+          <w:b/>
+        </w:rPr>
+        <w:t>post-images (stoage/app/post-images)</w:t>
+      </w:r>
+    </w:p>
+    <w:p>
+      <w:pPr>
+        <w:pStyle w:val="Heading2"/>
+      </w:pPr>
+      <w:r>
+        <w:t>FLYSYSTEM</w:t>
+      </w:r>
+    </w:p>
+    <w:p>
+      <w:pPr>
+        <w:rPr>
+          <w:b/>
+        </w:rPr>
+      </w:pPr>
+      <w:r>
+        <w:t xml:space="preserve"> Iyang perlu kita perhatikan dalam mengupload file didalam laravel entahdi local system, SFTP, AMAZON s3, atau bias sekaligus ketiganya, kita </w:t>
+      </w:r>
+      <w:proofErr w:type="gramStart"/>
+      <w:r>
+        <w:t>akan</w:t>
+      </w:r>
+      <w:proofErr w:type="gramEnd"/>
+      <w:r>
+        <w:t xml:space="preserve"> konfigurasi terlebih dahulu didalam </w:t>
+      </w:r>
+      <w:r>
+        <w:rPr>
+          <w:b/>
+        </w:rPr>
+        <w:t xml:space="preserve">config/filesystem </w:t>
+      </w:r>
+    </w:p>
+    <w:p>
+      <w:pPr>
+        <w:rPr>
+          <w:b/>
+        </w:rPr>
+      </w:pPr>
+    </w:p>
+    <w:p>
+      <w:r>
+        <w:rPr>
+          <w:b/>
+        </w:rPr>
+        <w:t>Didalamnya t</w:t>
+      </w:r>
+      <w:r>
+        <w:t>terdapat enyimpanan local yaitu ddalam storage/app kita aakan ganyti agar file file yg diupload dapat digunakan secara public maka kita ubah default file system pindahkan ke public.variabel didalam config</w:t>
+      </w:r>
+    </w:p>
+    <w:p>
+      <w:pPr>
+        <w:shd w:val="clear" w:color="auto" w:fill="23272E"/>
+        <w:spacing w:after="0" w:line="285" w:lineRule="atLeast"/>
+        <w:rPr>
+          <w:rFonts w:ascii="Consolas" w:eastAsia="Times New Roman" w:hAnsi="Consolas" w:cs="Times New Roman"/>
+          <w:color w:val="ABB2BF"/>
+          <w:sz w:val="21"/>
+          <w:szCs w:val="21"/>
+        </w:rPr>
+      </w:pPr>
+      <w:r>
+        <w:rPr>
+          <w:rFonts w:ascii="Consolas" w:eastAsia="Times New Roman" w:hAnsi="Consolas" w:cs="Times New Roman"/>
+          <w:color w:val="98C379"/>
+          <w:sz w:val="21"/>
+          <w:szCs w:val="21"/>
+        </w:rPr>
+        <w:t>'</w:t>
+      </w:r>
+      <w:proofErr w:type="gramStart"/>
+      <w:r>
+        <w:rPr>
+          <w:rFonts w:ascii="Consolas" w:eastAsia="Times New Roman" w:hAnsi="Consolas" w:cs="Times New Roman"/>
+          <w:color w:val="98C379"/>
+          <w:sz w:val="21"/>
+          <w:szCs w:val="21"/>
+        </w:rPr>
+        <w:t>default</w:t>
+      </w:r>
+      <w:proofErr w:type="gramEnd"/>
+      <w:r>
+        <w:rPr>
+          <w:rFonts w:ascii="Consolas" w:eastAsia="Times New Roman" w:hAnsi="Consolas" w:cs="Times New Roman"/>
+          <w:color w:val="98C379"/>
+          <w:sz w:val="21"/>
+          <w:szCs w:val="21"/>
+        </w:rPr>
+        <w:t>'</w:t>
+      </w:r>
+      <w:r>
+        <w:rPr>
+          <w:rFonts w:ascii="Consolas" w:eastAsia="Times New Roman" w:hAnsi="Consolas" w:cs="Times New Roman"/>
+          <w:color w:val="ABB2BF"/>
+          <w:sz w:val="21"/>
+          <w:szCs w:val="21"/>
+        </w:rPr>
+        <w:t xml:space="preserve"> =&gt; </w:t>
+      </w:r>
+      <w:r>
+        <w:rPr>
+          <w:rFonts w:ascii="Consolas" w:eastAsia="Times New Roman" w:hAnsi="Consolas" w:cs="Times New Roman"/>
+          <w:color w:val="61AFEF"/>
+          <w:sz w:val="21"/>
+          <w:szCs w:val="21"/>
+        </w:rPr>
+        <w:t>env</w:t>
+      </w:r>
+      <w:r>
+        <w:rPr>
+          <w:rFonts w:ascii="Consolas" w:eastAsia="Times New Roman" w:hAnsi="Consolas" w:cs="Times New Roman"/>
+          <w:color w:val="ABB2BF"/>
+          <w:sz w:val="21"/>
+          <w:szCs w:val="21"/>
+        </w:rPr>
+        <w:t>(</w:t>
+      </w:r>
+      <w:r>
+        <w:rPr>
+          <w:rFonts w:ascii="Consolas" w:eastAsia="Times New Roman" w:hAnsi="Consolas" w:cs="Times New Roman"/>
+          <w:color w:val="98C379"/>
+          <w:sz w:val="21"/>
+          <w:szCs w:val="21"/>
+        </w:rPr>
+        <w:t>'FILESYSTEM_DRIVER'</w:t>
+      </w:r>
+      <w:r>
+        <w:rPr>
+          <w:rFonts w:ascii="Consolas" w:eastAsia="Times New Roman" w:hAnsi="Consolas" w:cs="Times New Roman"/>
+          <w:color w:val="ABB2BF"/>
+          <w:sz w:val="21"/>
+          <w:szCs w:val="21"/>
+        </w:rPr>
+        <w:t>,</w:t>
+      </w:r>
+      <w:r>
+        <w:rPr>
+          <w:rFonts w:ascii="Consolas" w:eastAsia="Times New Roman" w:hAnsi="Consolas" w:cs="Times New Roman"/>
+          <w:color w:val="61AFEF"/>
+          <w:sz w:val="21"/>
+          <w:szCs w:val="21"/>
+        </w:rPr>
+        <w:t xml:space="preserve"> </w:t>
+      </w:r>
+      <w:r>
+        <w:rPr>
+          <w:rFonts w:ascii="Consolas" w:eastAsia="Times New Roman" w:hAnsi="Consolas" w:cs="Times New Roman"/>
+          <w:color w:val="98C379"/>
+          <w:sz w:val="21"/>
+          <w:szCs w:val="21"/>
+        </w:rPr>
+        <w:t>'local'</w:t>
+      </w:r>
+      <w:r>
+        <w:rPr>
+          <w:rFonts w:ascii="Consolas" w:eastAsia="Times New Roman" w:hAnsi="Consolas" w:cs="Times New Roman"/>
+          <w:color w:val="ABB2BF"/>
+          <w:sz w:val="21"/>
+          <w:szCs w:val="21"/>
+        </w:rPr>
+        <w:t>),</w:t>
+      </w:r>
+    </w:p>
+    <w:p/>
+    <w:p>
+      <w:r>
+        <w:t xml:space="preserve">Kita hanya perlu menambahkan didalam file .env  </w:t>
+      </w:r>
+    </w:p>
+    <w:p>
+      <w:pPr>
+        <w:shd w:val="clear" w:color="auto" w:fill="23272E"/>
+        <w:spacing w:after="0" w:line="285" w:lineRule="atLeast"/>
+        <w:rPr>
+          <w:rFonts w:ascii="Consolas" w:eastAsia="Times New Roman" w:hAnsi="Consolas" w:cs="Times New Roman"/>
+          <w:color w:val="ABB2BF"/>
+          <w:sz w:val="21"/>
+          <w:szCs w:val="21"/>
+        </w:rPr>
+      </w:pPr>
+      <w:r>
+        <w:rPr>
+          <w:rFonts w:ascii="Consolas" w:eastAsia="Times New Roman" w:hAnsi="Consolas" w:cs="Times New Roman"/>
+          <w:color w:val="98C379"/>
+          <w:sz w:val="21"/>
+          <w:szCs w:val="21"/>
+        </w:rPr>
+        <w:t>FILESYSTEM_DRIVER=public</w:t>
+      </w:r>
+    </w:p>
+    <w:p>
+      <w:r>
+        <w:lastRenderedPageBreak/>
+        <w:t xml:space="preserve">Jika kita coba melakukan penyimpanan lagi maka </w:t>
+      </w:r>
+      <w:proofErr w:type="gramStart"/>
+      <w:r>
+        <w:t>akan</w:t>
+      </w:r>
+      <w:proofErr w:type="gramEnd"/>
+      <w:r>
+        <w:t xml:space="preserve"> didsave didalam folder storage di public </w:t>
+      </w:r>
+    </w:p>
+    <w:p/>
+    <w:p>
+      <w:pPr>
+        <w:pStyle w:val="Heading3"/>
+      </w:pPr>
+      <w:r>
+        <w:t>Problem</w:t>
+      </w:r>
+    </w:p>
+    <w:p>
+      <w:r>
+        <w:t>Jika kita coba</w:t>
+      </w:r>
+      <w:r>
+        <w:t xml:space="preserve"> akses langsung didalam browser</w:t>
+      </w:r>
+      <w:proofErr w:type="gramStart"/>
+      <w:r>
+        <w:t>.(</w:t>
+      </w:r>
+      <w:proofErr w:type="gramEnd"/>
+      <w:r>
+        <w:t xml:space="preserve">copy path pada file gambar didalam public/images) dia tidak mau tampil </w:t>
+      </w:r>
+    </w:p>
+    <w:p>
+      <w:r>
+        <w:t xml:space="preserve">Itu karena folder public didalam </w:t>
+      </w:r>
+      <w:proofErr w:type="gramStart"/>
+      <w:r>
+        <w:t>storage  belum</w:t>
+      </w:r>
+      <w:proofErr w:type="gramEnd"/>
+      <w:r>
+        <w:t xml:space="preserve"> terhubung dengan folder public didalam aplikasi kita. Cara menghubungkan:</w:t>
+      </w:r>
+    </w:p>
+    <w:p>
+      <w:pPr>
+        <w:rPr>
+          <w:b/>
+        </w:rPr>
+      </w:pPr>
+      <w:r>
+        <w:rPr>
+          <w:b/>
+        </w:rPr>
+        <w:t>Php artisan atorage</w:t>
+      </w:r>
+      <w:proofErr w:type="gramStart"/>
+      <w:r>
+        <w:rPr>
+          <w:b/>
+        </w:rPr>
+        <w:t>:link</w:t>
+      </w:r>
+      <w:proofErr w:type="gramEnd"/>
+    </w:p>
+    <w:p>
+      <w:r>
+        <w:t xml:space="preserve">Cara mengakses echo </w:t>
+      </w:r>
+      <w:proofErr w:type="gramStart"/>
+      <w:r>
+        <w:t>asset(</w:t>
+      </w:r>
+      <w:proofErr w:type="gramEnd"/>
+      <w:r>
+        <w:t>‘storage/file.txt’)</w:t>
+      </w:r>
+    </w:p>
+    <w:p>
+      <w:r>
+        <w:t>Sekarang aka nada simbolik link didalam folder public storage</w:t>
+      </w:r>
+    </w:p>
+    <w:p>
+      <w:r>
+        <w:rPr>
+          <w:noProof/>
+        </w:rPr>
+        <w:drawing>
+          <wp:inline distT="0" distB="0" distL="0" distR="0">
+            <wp:extent cx="3057952" cy="771633"/>
+            <wp:effectExtent l="0" t="0" r="0" b="9525"/>
+            <wp:docPr id="31" name="Picture 31"/>
+            <wp:cNvGraphicFramePr>
+              <a:graphicFrameLocks xmlns:a="http://schemas.openxmlformats.org/drawingml/2006/main" noChangeAspect="1"/>
+            </wp:cNvGraphicFramePr>
+            <a:graphic xmlns:a="http://schemas.openxmlformats.org/drawingml/2006/main">
+              <a:graphicData uri="http://schemas.openxmlformats.org/drawingml/2006/picture">
+                <pic:pic xmlns:pic="http://schemas.openxmlformats.org/drawingml/2006/picture">
+                  <pic:nvPicPr>
+                    <pic:cNvPr id="31" name="DCCD09B.tmp"/>
+                    <pic:cNvPicPr/>
+                  </pic:nvPicPr>
+                  <pic:blipFill>
+                    <a:blip r:embed="rId41">
+                      <a:extLst>
+                        <a:ext uri="{28A0092B-C50C-407E-A947-70E740481C1C}">
+                          <a14:useLocalDpi xmlns:a14="http://schemas.microsoft.com/office/drawing/2010/main" val="0"/>
+                        </a:ext>
+                      </a:extLst>
+                    </a:blip>
+                    <a:stretch>
+                      <a:fillRect/>
+                    </a:stretch>
+                  </pic:blipFill>
+                  <pic:spPr>
+                    <a:xfrm>
+                      <a:off x="0" y="0"/>
+                      <a:ext cx="3057952" cy="771633"/>
+                    </a:xfrm>
+                    <a:prstGeom prst="rect">
+                      <a:avLst/>
+                    </a:prstGeom>
+                  </pic:spPr>
+                </pic:pic>
+              </a:graphicData>
+            </a:graphic>
+          </wp:inline>
+        </w:drawing>
+      </w:r>
+    </w:p>
+    <w:p/>
+    <w:p>
+      <w:r>
+        <w:t xml:space="preserve">Menambahkan field untuk menyimpan </w:t>
+      </w:r>
+      <w:r>
+        <w:t xml:space="preserve">yaitiu kita perlu mengubah </w:t>
+      </w:r>
+      <w:r>
+        <w:t>migration untuk post,</w:t>
+      </w:r>
+    </w:p>
+    <w:p/>
+    <w:p>
+      <w:pPr>
+        <w:pStyle w:val="Heading3"/>
+      </w:pPr>
+      <w:r>
+        <w:t>Validasi image</w:t>
+      </w:r>
+    </w:p>
+    <w:p>
+      <w:r>
+        <w:t xml:space="preserve">Sebelumnya kita langsung mengupload didalam function methodnya </w:t>
+      </w:r>
+      <w:bookmarkStart w:id="0" w:name="_GoBack"/>
+      <w:bookmarkEnd w:id="0"/>
+    </w:p>
+    <w:p/>
+    <w:p>
+      <w:pPr>
+        <w:pStyle w:val="Heading3"/>
+      </w:pPr>
+      <w:r>
+        <w:t>Meampilkan gambar</w:t>
+      </w:r>
+    </w:p>
+    <w:p>
+      <w:pPr>
+        <w:shd w:val="clear" w:color="auto" w:fill="23272E"/>
+        <w:spacing w:after="0" w:line="285" w:lineRule="atLeast"/>
+        <w:rPr>
+          <w:rFonts w:ascii="Consolas" w:eastAsia="Times New Roman" w:hAnsi="Consolas" w:cs="Times New Roman"/>
+          <w:color w:val="ABB2BF"/>
+          <w:sz w:val="21"/>
+          <w:szCs w:val="21"/>
+        </w:rPr>
+      </w:pPr>
+      <w:r>
+        <w:rPr>
+          <w:rFonts w:ascii="Consolas" w:eastAsia="Times New Roman" w:hAnsi="Consolas" w:cs="Times New Roman"/>
+          <w:color w:val="ABB2BF"/>
+          <w:sz w:val="21"/>
+          <w:szCs w:val="21"/>
+        </w:rPr>
+        <w:t> </w:t>
+      </w:r>
+      <w:r>
+        <w:rPr>
+          <w:rFonts w:ascii="Consolas" w:eastAsia="Times New Roman" w:hAnsi="Consolas" w:cs="Times New Roman"/>
+          <w:color w:val="C678DD"/>
+          <w:sz w:val="21"/>
+          <w:szCs w:val="21"/>
+        </w:rPr>
+        <w:t xml:space="preserve">@if </w:t>
+      </w:r>
+      <w:r>
+        <w:rPr>
+          <w:rFonts w:ascii="Consolas" w:eastAsia="Times New Roman" w:hAnsi="Consolas" w:cs="Times New Roman"/>
+          <w:color w:val="ABB2BF"/>
+          <w:sz w:val="21"/>
+          <w:szCs w:val="21"/>
+        </w:rPr>
+        <w:t>(</w:t>
+      </w:r>
+      <w:r>
+        <w:rPr>
+          <w:rFonts w:ascii="Consolas" w:eastAsia="Times New Roman" w:hAnsi="Consolas" w:cs="Times New Roman"/>
+          <w:color w:val="E06C75"/>
+          <w:sz w:val="21"/>
+          <w:szCs w:val="21"/>
+        </w:rPr>
+        <w:t>$post</w:t>
+      </w:r>
+      <w:r>
+        <w:rPr>
+          <w:rFonts w:ascii="Consolas" w:eastAsia="Times New Roman" w:hAnsi="Consolas" w:cs="Times New Roman"/>
+          <w:color w:val="ABB2BF"/>
+          <w:sz w:val="21"/>
+          <w:szCs w:val="21"/>
+        </w:rPr>
+        <w:t>-&gt;</w:t>
+      </w:r>
+      <w:r>
+        <w:rPr>
+          <w:rFonts w:ascii="Consolas" w:eastAsia="Times New Roman" w:hAnsi="Consolas" w:cs="Times New Roman"/>
+          <w:color w:val="E06C75"/>
+          <w:sz w:val="21"/>
+          <w:szCs w:val="21"/>
+        </w:rPr>
+        <w:t>image</w:t>
+      </w:r>
+      <w:r>
+        <w:rPr>
+          <w:rFonts w:ascii="Consolas" w:eastAsia="Times New Roman" w:hAnsi="Consolas" w:cs="Times New Roman"/>
+          <w:color w:val="ABB2BF"/>
+          <w:sz w:val="21"/>
+          <w:szCs w:val="21"/>
+        </w:rPr>
+        <w:t>)</w:t>
+      </w:r>
+    </w:p>
+    <w:p>
+      <w:pPr>
+        <w:shd w:val="clear" w:color="auto" w:fill="23272E"/>
+        <w:spacing w:after="0" w:line="285" w:lineRule="atLeast"/>
+        <w:rPr>
+          <w:rFonts w:ascii="Consolas" w:eastAsia="Times New Roman" w:hAnsi="Consolas" w:cs="Times New Roman"/>
+          <w:color w:val="ABB2BF"/>
+          <w:sz w:val="21"/>
+          <w:szCs w:val="21"/>
+        </w:rPr>
+      </w:pPr>
+      <w:r>
+        <w:rPr>
+          <w:rFonts w:ascii="Consolas" w:eastAsia="Times New Roman" w:hAnsi="Consolas" w:cs="Times New Roman"/>
+          <w:color w:val="ABB2BF"/>
+          <w:sz w:val="21"/>
+          <w:szCs w:val="21"/>
+        </w:rPr>
+        <w:t>                &lt;</w:t>
+      </w:r>
+      <w:r>
+        <w:rPr>
+          <w:rFonts w:ascii="Consolas" w:eastAsia="Times New Roman" w:hAnsi="Consolas" w:cs="Times New Roman"/>
+          <w:color w:val="E06C75"/>
+          <w:sz w:val="21"/>
+          <w:szCs w:val="21"/>
+        </w:rPr>
+        <w:t>img</w:t>
+      </w:r>
+      <w:r>
+        <w:rPr>
+          <w:rFonts w:ascii="Consolas" w:eastAsia="Times New Roman" w:hAnsi="Consolas" w:cs="Times New Roman"/>
+          <w:color w:val="ABB2BF"/>
+          <w:sz w:val="21"/>
+          <w:szCs w:val="21"/>
+        </w:rPr>
+        <w:t xml:space="preserve"> </w:t>
+      </w:r>
+      <w:r>
+        <w:rPr>
+          <w:rFonts w:ascii="Consolas" w:eastAsia="Times New Roman" w:hAnsi="Consolas" w:cs="Times New Roman"/>
+          <w:color w:val="D19A66"/>
+          <w:sz w:val="21"/>
+          <w:szCs w:val="21"/>
+        </w:rPr>
+        <w:t>src</w:t>
+      </w:r>
+      <w:r>
+        <w:rPr>
+          <w:rFonts w:ascii="Consolas" w:eastAsia="Times New Roman" w:hAnsi="Consolas" w:cs="Times New Roman"/>
+          <w:color w:val="ABB2BF"/>
+          <w:sz w:val="21"/>
+          <w:szCs w:val="21"/>
+        </w:rPr>
+        <w:t>=</w:t>
+      </w:r>
+      <w:r>
+        <w:rPr>
+          <w:rFonts w:ascii="Consolas" w:eastAsia="Times New Roman" w:hAnsi="Consolas" w:cs="Times New Roman"/>
+          <w:color w:val="98C379"/>
+          <w:sz w:val="21"/>
+          <w:szCs w:val="21"/>
+        </w:rPr>
+        <w:t>"</w:t>
+      </w:r>
+      <w:r>
+        <w:rPr>
+          <w:rFonts w:ascii="Consolas" w:eastAsia="Times New Roman" w:hAnsi="Consolas" w:cs="Times New Roman"/>
+          <w:color w:val="56B6C2"/>
+          <w:sz w:val="21"/>
+          <w:szCs w:val="21"/>
+        </w:rPr>
+        <w:t>{</w:t>
+      </w:r>
+      <w:proofErr w:type="gramStart"/>
+      <w:r>
+        <w:rPr>
+          <w:rFonts w:ascii="Consolas" w:eastAsia="Times New Roman" w:hAnsi="Consolas" w:cs="Times New Roman"/>
+          <w:color w:val="56B6C2"/>
+          <w:sz w:val="21"/>
+          <w:szCs w:val="21"/>
+        </w:rPr>
+        <w:t>{</w:t>
+      </w:r>
+      <w:r>
+        <w:rPr>
+          <w:rFonts w:ascii="Consolas" w:eastAsia="Times New Roman" w:hAnsi="Consolas" w:cs="Times New Roman"/>
+          <w:color w:val="98C379"/>
+          <w:sz w:val="21"/>
+          <w:szCs w:val="21"/>
+        </w:rPr>
+        <w:t xml:space="preserve"> </w:t>
+      </w:r>
+      <w:r>
+        <w:rPr>
+          <w:rFonts w:ascii="Consolas" w:eastAsia="Times New Roman" w:hAnsi="Consolas" w:cs="Times New Roman"/>
+          <w:color w:val="61AFEF"/>
+          <w:sz w:val="21"/>
+          <w:szCs w:val="21"/>
+        </w:rPr>
+        <w:t>asset</w:t>
+      </w:r>
+      <w:proofErr w:type="gramEnd"/>
+      <w:r>
+        <w:rPr>
+          <w:rFonts w:ascii="Consolas" w:eastAsia="Times New Roman" w:hAnsi="Consolas" w:cs="Times New Roman"/>
+          <w:color w:val="ABB2BF"/>
+          <w:sz w:val="21"/>
+          <w:szCs w:val="21"/>
+        </w:rPr>
+        <w:t>(</w:t>
+      </w:r>
+      <w:r>
+        <w:rPr>
+          <w:rFonts w:ascii="Consolas" w:eastAsia="Times New Roman" w:hAnsi="Consolas" w:cs="Times New Roman"/>
+          <w:color w:val="98C379"/>
+          <w:sz w:val="21"/>
+          <w:szCs w:val="21"/>
+        </w:rPr>
+        <w:t>'storage/'</w:t>
+      </w:r>
+      <w:r>
+        <w:rPr>
+          <w:rFonts w:ascii="Consolas" w:eastAsia="Times New Roman" w:hAnsi="Consolas" w:cs="Times New Roman"/>
+          <w:color w:val="ABB2BF"/>
+          <w:sz w:val="21"/>
+          <w:szCs w:val="21"/>
+        </w:rPr>
+        <w:t>.</w:t>
+      </w:r>
+      <w:r>
+        <w:rPr>
+          <w:rFonts w:ascii="Consolas" w:eastAsia="Times New Roman" w:hAnsi="Consolas" w:cs="Times New Roman"/>
+          <w:color w:val="E06C75"/>
+          <w:sz w:val="21"/>
+          <w:szCs w:val="21"/>
+        </w:rPr>
+        <w:t>$post</w:t>
+      </w:r>
+      <w:r>
+        <w:rPr>
+          <w:rFonts w:ascii="Consolas" w:eastAsia="Times New Roman" w:hAnsi="Consolas" w:cs="Times New Roman"/>
+          <w:color w:val="ABB2BF"/>
+          <w:sz w:val="21"/>
+          <w:szCs w:val="21"/>
+        </w:rPr>
+        <w:t>-&gt;</w:t>
+      </w:r>
+      <w:r>
+        <w:rPr>
+          <w:rFonts w:ascii="Consolas" w:eastAsia="Times New Roman" w:hAnsi="Consolas" w:cs="Times New Roman"/>
+          <w:color w:val="E06C75"/>
+          <w:sz w:val="21"/>
+          <w:szCs w:val="21"/>
+        </w:rPr>
+        <w:t>image</w:t>
+      </w:r>
+      <w:r>
+        <w:rPr>
+          <w:rFonts w:ascii="Consolas" w:eastAsia="Times New Roman" w:hAnsi="Consolas" w:cs="Times New Roman"/>
+          <w:color w:val="ABB2BF"/>
+          <w:sz w:val="21"/>
+          <w:szCs w:val="21"/>
+        </w:rPr>
+        <w:t>)</w:t>
+      </w:r>
+      <w:r>
+        <w:rPr>
+          <w:rFonts w:ascii="Consolas" w:eastAsia="Times New Roman" w:hAnsi="Consolas" w:cs="Times New Roman"/>
+          <w:color w:val="98C379"/>
+          <w:sz w:val="21"/>
+          <w:szCs w:val="21"/>
+        </w:rPr>
+        <w:t xml:space="preserve"> </w:t>
+      </w:r>
+      <w:r>
+        <w:rPr>
+          <w:rFonts w:ascii="Consolas" w:eastAsia="Times New Roman" w:hAnsi="Consolas" w:cs="Times New Roman"/>
+          <w:color w:val="56B6C2"/>
+          <w:sz w:val="21"/>
+          <w:szCs w:val="21"/>
+        </w:rPr>
+        <w:t>}}</w:t>
+      </w:r>
+      <w:r>
+        <w:rPr>
+          <w:rFonts w:ascii="Consolas" w:eastAsia="Times New Roman" w:hAnsi="Consolas" w:cs="Times New Roman"/>
+          <w:color w:val="98C379"/>
+          <w:sz w:val="21"/>
+          <w:szCs w:val="21"/>
+        </w:rPr>
+        <w:t>"</w:t>
+      </w:r>
+      <w:r>
+        <w:rPr>
+          <w:rFonts w:ascii="Consolas" w:eastAsia="Times New Roman" w:hAnsi="Consolas" w:cs="Times New Roman"/>
+          <w:color w:val="ABB2BF"/>
+          <w:sz w:val="21"/>
+          <w:szCs w:val="21"/>
+        </w:rPr>
+        <w:t xml:space="preserve"> </w:t>
+      </w:r>
+      <w:r>
+        <w:rPr>
+          <w:rFonts w:ascii="Consolas" w:eastAsia="Times New Roman" w:hAnsi="Consolas" w:cs="Times New Roman"/>
+          <w:color w:val="D19A66"/>
+          <w:sz w:val="21"/>
+          <w:szCs w:val="21"/>
+        </w:rPr>
+        <w:t>class</w:t>
+      </w:r>
+      <w:r>
+        <w:rPr>
+          <w:rFonts w:ascii="Consolas" w:eastAsia="Times New Roman" w:hAnsi="Consolas" w:cs="Times New Roman"/>
+          <w:color w:val="ABB2BF"/>
+          <w:sz w:val="21"/>
+          <w:szCs w:val="21"/>
+        </w:rPr>
+        <w:t>=</w:t>
+      </w:r>
+      <w:r>
+        <w:rPr>
+          <w:rFonts w:ascii="Consolas" w:eastAsia="Times New Roman" w:hAnsi="Consolas" w:cs="Times New Roman"/>
+          <w:color w:val="98C379"/>
+          <w:sz w:val="21"/>
+          <w:szCs w:val="21"/>
+        </w:rPr>
+        <w:t>"img-fluid mt-5"</w:t>
+      </w:r>
+    </w:p>
+    <w:p>
+      <w:pPr>
+        <w:shd w:val="clear" w:color="auto" w:fill="23272E"/>
+        <w:spacing w:after="0" w:line="285" w:lineRule="atLeast"/>
+        <w:rPr>
+          <w:rFonts w:ascii="Consolas" w:eastAsia="Times New Roman" w:hAnsi="Consolas" w:cs="Times New Roman"/>
+          <w:color w:val="ABB2BF"/>
+          <w:sz w:val="21"/>
+          <w:szCs w:val="21"/>
+        </w:rPr>
+      </w:pPr>
+      <w:r>
+        <w:rPr>
+          <w:rFonts w:ascii="Consolas" w:eastAsia="Times New Roman" w:hAnsi="Consolas" w:cs="Times New Roman"/>
+          <w:color w:val="ABB2BF"/>
+          <w:sz w:val="21"/>
+          <w:szCs w:val="21"/>
+        </w:rPr>
+        <w:t xml:space="preserve">                </w:t>
+      </w:r>
+      <w:proofErr w:type="gramStart"/>
+      <w:r>
+        <w:rPr>
+          <w:rFonts w:ascii="Consolas" w:eastAsia="Times New Roman" w:hAnsi="Consolas" w:cs="Times New Roman"/>
+          <w:color w:val="D19A66"/>
+          <w:sz w:val="21"/>
+          <w:szCs w:val="21"/>
+        </w:rPr>
+        <w:t>alt</w:t>
+      </w:r>
+      <w:proofErr w:type="gramEnd"/>
+      <w:r>
+        <w:rPr>
+          <w:rFonts w:ascii="Consolas" w:eastAsia="Times New Roman" w:hAnsi="Consolas" w:cs="Times New Roman"/>
+          <w:color w:val="ABB2BF"/>
+          <w:sz w:val="21"/>
+          <w:szCs w:val="21"/>
+        </w:rPr>
+        <w:t>=</w:t>
+      </w:r>
+      <w:r>
+        <w:rPr>
+          <w:rFonts w:ascii="Consolas" w:eastAsia="Times New Roman" w:hAnsi="Consolas" w:cs="Times New Roman"/>
+          <w:color w:val="98C379"/>
+          <w:sz w:val="21"/>
+          <w:szCs w:val="21"/>
+        </w:rPr>
+        <w:t>"</w:t>
+      </w:r>
+      <w:r>
+        <w:rPr>
+          <w:rFonts w:ascii="Consolas" w:eastAsia="Times New Roman" w:hAnsi="Consolas" w:cs="Times New Roman"/>
+          <w:color w:val="56B6C2"/>
+          <w:sz w:val="21"/>
+          <w:szCs w:val="21"/>
+        </w:rPr>
+        <w:t>{{</w:t>
+      </w:r>
+      <w:r>
+        <w:rPr>
+          <w:rFonts w:ascii="Consolas" w:eastAsia="Times New Roman" w:hAnsi="Consolas" w:cs="Times New Roman"/>
+          <w:color w:val="98C379"/>
+          <w:sz w:val="21"/>
+          <w:szCs w:val="21"/>
+        </w:rPr>
+        <w:t xml:space="preserve"> </w:t>
+      </w:r>
+      <w:r>
+        <w:rPr>
+          <w:rFonts w:ascii="Consolas" w:eastAsia="Times New Roman" w:hAnsi="Consolas" w:cs="Times New Roman"/>
+          <w:color w:val="E06C75"/>
+          <w:sz w:val="21"/>
+          <w:szCs w:val="21"/>
+        </w:rPr>
+        <w:t>$post</w:t>
+      </w:r>
+      <w:r>
+        <w:rPr>
+          <w:rFonts w:ascii="Consolas" w:eastAsia="Times New Roman" w:hAnsi="Consolas" w:cs="Times New Roman"/>
+          <w:color w:val="ABB2BF"/>
+          <w:sz w:val="21"/>
+          <w:szCs w:val="21"/>
+        </w:rPr>
+        <w:t>-&gt;</w:t>
+      </w:r>
+      <w:r>
+        <w:rPr>
+          <w:rFonts w:ascii="Consolas" w:eastAsia="Times New Roman" w:hAnsi="Consolas" w:cs="Times New Roman"/>
+          <w:color w:val="E06C75"/>
+          <w:sz w:val="21"/>
+          <w:szCs w:val="21"/>
+        </w:rPr>
+        <w:t>category</w:t>
+      </w:r>
+      <w:r>
+        <w:rPr>
+          <w:rFonts w:ascii="Consolas" w:eastAsia="Times New Roman" w:hAnsi="Consolas" w:cs="Times New Roman"/>
+          <w:color w:val="ABB2BF"/>
+          <w:sz w:val="21"/>
+          <w:szCs w:val="21"/>
+        </w:rPr>
+        <w:t>-&gt;</w:t>
+      </w:r>
+      <w:r>
+        <w:rPr>
+          <w:rFonts w:ascii="Consolas" w:eastAsia="Times New Roman" w:hAnsi="Consolas" w:cs="Times New Roman"/>
+          <w:color w:val="E06C75"/>
+          <w:sz w:val="21"/>
+          <w:szCs w:val="21"/>
+        </w:rPr>
+        <w:t>name</w:t>
+      </w:r>
+      <w:r>
+        <w:rPr>
+          <w:rFonts w:ascii="Consolas" w:eastAsia="Times New Roman" w:hAnsi="Consolas" w:cs="Times New Roman"/>
+          <w:color w:val="98C379"/>
+          <w:sz w:val="21"/>
+          <w:szCs w:val="21"/>
+        </w:rPr>
+        <w:t xml:space="preserve"> </w:t>
+      </w:r>
+      <w:r>
+        <w:rPr>
+          <w:rFonts w:ascii="Consolas" w:eastAsia="Times New Roman" w:hAnsi="Consolas" w:cs="Times New Roman"/>
+          <w:color w:val="56B6C2"/>
+          <w:sz w:val="21"/>
+          <w:szCs w:val="21"/>
+        </w:rPr>
+        <w:t>}}</w:t>
+      </w:r>
+      <w:r>
+        <w:rPr>
+          <w:rFonts w:ascii="Consolas" w:eastAsia="Times New Roman" w:hAnsi="Consolas" w:cs="Times New Roman"/>
+          <w:color w:val="98C379"/>
+          <w:sz w:val="21"/>
+          <w:szCs w:val="21"/>
+        </w:rPr>
+        <w:t>"</w:t>
+      </w:r>
+      <w:r>
+        <w:rPr>
+          <w:rFonts w:ascii="Consolas" w:eastAsia="Times New Roman" w:hAnsi="Consolas" w:cs="Times New Roman"/>
+          <w:color w:val="ABB2BF"/>
+          <w:sz w:val="21"/>
+          <w:szCs w:val="21"/>
+        </w:rPr>
+        <w:t>&gt;</w:t>
+      </w:r>
+    </w:p>
+    <w:p>
+      <w:pPr>
+        <w:shd w:val="clear" w:color="auto" w:fill="23272E"/>
+        <w:spacing w:after="0" w:line="285" w:lineRule="atLeast"/>
+        <w:rPr>
+          <w:rFonts w:ascii="Consolas" w:eastAsia="Times New Roman" w:hAnsi="Consolas" w:cs="Times New Roman"/>
+          <w:color w:val="ABB2BF"/>
+          <w:sz w:val="21"/>
+          <w:szCs w:val="21"/>
+        </w:rPr>
+      </w:pPr>
+      <w:r>
+        <w:rPr>
+          <w:rFonts w:ascii="Consolas" w:eastAsia="Times New Roman" w:hAnsi="Consolas" w:cs="Times New Roman"/>
+          <w:color w:val="ABB2BF"/>
+          <w:sz w:val="21"/>
+          <w:szCs w:val="21"/>
+        </w:rPr>
+        <w:t xml:space="preserve">                </w:t>
+      </w:r>
+      <w:r>
+        <w:rPr>
+          <w:rFonts w:ascii="Consolas" w:eastAsia="Times New Roman" w:hAnsi="Consolas" w:cs="Times New Roman"/>
+          <w:color w:val="C678DD"/>
+          <w:sz w:val="21"/>
+          <w:szCs w:val="21"/>
+        </w:rPr>
+        <w:t>@else</w:t>
+      </w:r>
+    </w:p>
+    <w:p>
+      <w:pPr>
+        <w:shd w:val="clear" w:color="auto" w:fill="23272E"/>
+        <w:spacing w:after="0" w:line="285" w:lineRule="atLeast"/>
+        <w:rPr>
+          <w:rFonts w:ascii="Consolas" w:eastAsia="Times New Roman" w:hAnsi="Consolas" w:cs="Times New Roman"/>
+          <w:color w:val="ABB2BF"/>
+          <w:sz w:val="21"/>
+          <w:szCs w:val="21"/>
+        </w:rPr>
+      </w:pPr>
+      <w:r>
+        <w:rPr>
+          <w:rFonts w:ascii="Consolas" w:eastAsia="Times New Roman" w:hAnsi="Consolas" w:cs="Times New Roman"/>
+          <w:color w:val="ABB2BF"/>
+          <w:sz w:val="21"/>
+          <w:szCs w:val="21"/>
+        </w:rPr>
+        <w:t>                &lt;</w:t>
+      </w:r>
+      <w:r>
+        <w:rPr>
+          <w:rFonts w:ascii="Consolas" w:eastAsia="Times New Roman" w:hAnsi="Consolas" w:cs="Times New Roman"/>
+          <w:color w:val="E06C75"/>
+          <w:sz w:val="21"/>
+          <w:szCs w:val="21"/>
+        </w:rPr>
+        <w:t>img</w:t>
+      </w:r>
+      <w:r>
+        <w:rPr>
+          <w:rFonts w:ascii="Consolas" w:eastAsia="Times New Roman" w:hAnsi="Consolas" w:cs="Times New Roman"/>
+          <w:color w:val="ABB2BF"/>
+          <w:sz w:val="21"/>
+          <w:szCs w:val="21"/>
+        </w:rPr>
+        <w:t xml:space="preserve"> </w:t>
+      </w:r>
+      <w:r>
+        <w:rPr>
+          <w:rFonts w:ascii="Consolas" w:eastAsia="Times New Roman" w:hAnsi="Consolas" w:cs="Times New Roman"/>
+          <w:color w:val="D19A66"/>
+          <w:sz w:val="21"/>
+          <w:szCs w:val="21"/>
+        </w:rPr>
+        <w:t>src</w:t>
+      </w:r>
+      <w:r>
+        <w:rPr>
+          <w:rFonts w:ascii="Consolas" w:eastAsia="Times New Roman" w:hAnsi="Consolas" w:cs="Times New Roman"/>
+          <w:color w:val="ABB2BF"/>
+          <w:sz w:val="21"/>
+          <w:szCs w:val="21"/>
+        </w:rPr>
+        <w:t>=</w:t>
+      </w:r>
+      <w:r>
+        <w:rPr>
+          <w:rFonts w:ascii="Consolas" w:eastAsia="Times New Roman" w:hAnsi="Consolas" w:cs="Times New Roman"/>
+          <w:color w:val="98C379"/>
+          <w:sz w:val="21"/>
+          <w:szCs w:val="21"/>
+        </w:rPr>
+        <w:t>"https://source.unsplash.com/500x400/</w:t>
+      </w:r>
+      <w:proofErr w:type="gramStart"/>
+      <w:r>
+        <w:rPr>
+          <w:rFonts w:ascii="Consolas" w:eastAsia="Times New Roman" w:hAnsi="Consolas" w:cs="Times New Roman"/>
+          <w:color w:val="98C379"/>
+          <w:sz w:val="21"/>
+          <w:szCs w:val="21"/>
+        </w:rPr>
+        <w:t>?</w:t>
+      </w:r>
+      <w:r>
+        <w:rPr>
+          <w:rFonts w:ascii="Consolas" w:eastAsia="Times New Roman" w:hAnsi="Consolas" w:cs="Times New Roman"/>
+          <w:color w:val="56B6C2"/>
+          <w:sz w:val="21"/>
+          <w:szCs w:val="21"/>
+        </w:rPr>
+        <w:t>{</w:t>
+      </w:r>
+      <w:proofErr w:type="gramEnd"/>
+      <w:r>
+        <w:rPr>
+          <w:rFonts w:ascii="Consolas" w:eastAsia="Times New Roman" w:hAnsi="Consolas" w:cs="Times New Roman"/>
+          <w:color w:val="56B6C2"/>
+          <w:sz w:val="21"/>
+          <w:szCs w:val="21"/>
+        </w:rPr>
+        <w:t>{</w:t>
+      </w:r>
+      <w:r>
+        <w:rPr>
+          <w:rFonts w:ascii="Consolas" w:eastAsia="Times New Roman" w:hAnsi="Consolas" w:cs="Times New Roman"/>
+          <w:color w:val="98C379"/>
+          <w:sz w:val="21"/>
+          <w:szCs w:val="21"/>
+        </w:rPr>
+        <w:t xml:space="preserve"> </w:t>
+      </w:r>
+      <w:r>
+        <w:rPr>
+          <w:rFonts w:ascii="Consolas" w:eastAsia="Times New Roman" w:hAnsi="Consolas" w:cs="Times New Roman"/>
+          <w:color w:val="E06C75"/>
+          <w:sz w:val="21"/>
+          <w:szCs w:val="21"/>
+        </w:rPr>
+        <w:t>$post</w:t>
+      </w:r>
+      <w:r>
+        <w:rPr>
+          <w:rFonts w:ascii="Consolas" w:eastAsia="Times New Roman" w:hAnsi="Consolas" w:cs="Times New Roman"/>
+          <w:color w:val="ABB2BF"/>
+          <w:sz w:val="21"/>
+          <w:szCs w:val="21"/>
+        </w:rPr>
+        <w:t>-&gt;</w:t>
+      </w:r>
+      <w:r>
+        <w:rPr>
+          <w:rFonts w:ascii="Consolas" w:eastAsia="Times New Roman" w:hAnsi="Consolas" w:cs="Times New Roman"/>
+          <w:color w:val="E06C75"/>
+          <w:sz w:val="21"/>
+          <w:szCs w:val="21"/>
+        </w:rPr>
+        <w:t>category</w:t>
+      </w:r>
+      <w:r>
+        <w:rPr>
+          <w:rFonts w:ascii="Consolas" w:eastAsia="Times New Roman" w:hAnsi="Consolas" w:cs="Times New Roman"/>
+          <w:color w:val="ABB2BF"/>
+          <w:sz w:val="21"/>
+          <w:szCs w:val="21"/>
+        </w:rPr>
+        <w:t>-&gt;</w:t>
+      </w:r>
+      <w:r>
+        <w:rPr>
+          <w:rFonts w:ascii="Consolas" w:eastAsia="Times New Roman" w:hAnsi="Consolas" w:cs="Times New Roman"/>
+          <w:color w:val="E06C75"/>
+          <w:sz w:val="21"/>
+          <w:szCs w:val="21"/>
+        </w:rPr>
+        <w:t>name</w:t>
+      </w:r>
+      <w:r>
+        <w:rPr>
+          <w:rFonts w:ascii="Consolas" w:eastAsia="Times New Roman" w:hAnsi="Consolas" w:cs="Times New Roman"/>
+          <w:color w:val="98C379"/>
+          <w:sz w:val="21"/>
+          <w:szCs w:val="21"/>
+        </w:rPr>
+        <w:t xml:space="preserve"> </w:t>
+      </w:r>
+      <w:r>
+        <w:rPr>
+          <w:rFonts w:ascii="Consolas" w:eastAsia="Times New Roman" w:hAnsi="Consolas" w:cs="Times New Roman"/>
+          <w:color w:val="56B6C2"/>
+          <w:sz w:val="21"/>
+          <w:szCs w:val="21"/>
+        </w:rPr>
+        <w:t>}}</w:t>
+      </w:r>
+      <w:r>
+        <w:rPr>
+          <w:rFonts w:ascii="Consolas" w:eastAsia="Times New Roman" w:hAnsi="Consolas" w:cs="Times New Roman"/>
+          <w:color w:val="98C379"/>
+          <w:sz w:val="21"/>
+          <w:szCs w:val="21"/>
+        </w:rPr>
+        <w:t>"</w:t>
+      </w:r>
+      <w:r>
+        <w:rPr>
+          <w:rFonts w:ascii="Consolas" w:eastAsia="Times New Roman" w:hAnsi="Consolas" w:cs="Times New Roman"/>
+          <w:color w:val="ABB2BF"/>
+          <w:sz w:val="21"/>
+          <w:szCs w:val="21"/>
+        </w:rPr>
+        <w:t xml:space="preserve"> </w:t>
+      </w:r>
+      <w:r>
+        <w:rPr>
+          <w:rFonts w:ascii="Consolas" w:eastAsia="Times New Roman" w:hAnsi="Consolas" w:cs="Times New Roman"/>
+          <w:color w:val="D19A66"/>
+          <w:sz w:val="21"/>
+          <w:szCs w:val="21"/>
+        </w:rPr>
+        <w:t>class</w:t>
+      </w:r>
+      <w:r>
+        <w:rPr>
+          <w:rFonts w:ascii="Consolas" w:eastAsia="Times New Roman" w:hAnsi="Consolas" w:cs="Times New Roman"/>
+          <w:color w:val="ABB2BF"/>
+          <w:sz w:val="21"/>
+          <w:szCs w:val="21"/>
+        </w:rPr>
+        <w:t>=</w:t>
+      </w:r>
+      <w:r>
+        <w:rPr>
+          <w:rFonts w:ascii="Consolas" w:eastAsia="Times New Roman" w:hAnsi="Consolas" w:cs="Times New Roman"/>
+          <w:color w:val="98C379"/>
+          <w:sz w:val="21"/>
+          <w:szCs w:val="21"/>
+        </w:rPr>
+        <w:t>"img-fluid mt-5"</w:t>
+      </w:r>
+    </w:p>
+    <w:p>
+      <w:pPr>
+        <w:shd w:val="clear" w:color="auto" w:fill="23272E"/>
+        <w:spacing w:after="0" w:line="285" w:lineRule="atLeast"/>
+        <w:rPr>
+          <w:rFonts w:ascii="Consolas" w:eastAsia="Times New Roman" w:hAnsi="Consolas" w:cs="Times New Roman"/>
+          <w:color w:val="ABB2BF"/>
+          <w:sz w:val="21"/>
+          <w:szCs w:val="21"/>
+        </w:rPr>
+      </w:pPr>
+      <w:r>
+        <w:rPr>
+          <w:rFonts w:ascii="Consolas" w:eastAsia="Times New Roman" w:hAnsi="Consolas" w:cs="Times New Roman"/>
+          <w:color w:val="ABB2BF"/>
+          <w:sz w:val="21"/>
+          <w:szCs w:val="21"/>
+        </w:rPr>
+        <w:t xml:space="preserve">                </w:t>
+      </w:r>
+      <w:proofErr w:type="gramStart"/>
+      <w:r>
+        <w:rPr>
+          <w:rFonts w:ascii="Consolas" w:eastAsia="Times New Roman" w:hAnsi="Consolas" w:cs="Times New Roman"/>
+          <w:color w:val="D19A66"/>
+          <w:sz w:val="21"/>
+          <w:szCs w:val="21"/>
+        </w:rPr>
+        <w:t>alt</w:t>
+      </w:r>
+      <w:proofErr w:type="gramEnd"/>
+      <w:r>
+        <w:rPr>
+          <w:rFonts w:ascii="Consolas" w:eastAsia="Times New Roman" w:hAnsi="Consolas" w:cs="Times New Roman"/>
+          <w:color w:val="ABB2BF"/>
+          <w:sz w:val="21"/>
+          <w:szCs w:val="21"/>
+        </w:rPr>
+        <w:t>=</w:t>
+      </w:r>
+      <w:r>
+        <w:rPr>
+          <w:rFonts w:ascii="Consolas" w:eastAsia="Times New Roman" w:hAnsi="Consolas" w:cs="Times New Roman"/>
+          <w:color w:val="98C379"/>
+          <w:sz w:val="21"/>
+          <w:szCs w:val="21"/>
+        </w:rPr>
+        <w:t>"</w:t>
+      </w:r>
+      <w:r>
+        <w:rPr>
+          <w:rFonts w:ascii="Consolas" w:eastAsia="Times New Roman" w:hAnsi="Consolas" w:cs="Times New Roman"/>
+          <w:color w:val="56B6C2"/>
+          <w:sz w:val="21"/>
+          <w:szCs w:val="21"/>
+        </w:rPr>
+        <w:t>{{</w:t>
+      </w:r>
+      <w:r>
+        <w:rPr>
+          <w:rFonts w:ascii="Consolas" w:eastAsia="Times New Roman" w:hAnsi="Consolas" w:cs="Times New Roman"/>
+          <w:color w:val="98C379"/>
+          <w:sz w:val="21"/>
+          <w:szCs w:val="21"/>
+        </w:rPr>
+        <w:t xml:space="preserve"> </w:t>
+      </w:r>
+      <w:r>
+        <w:rPr>
+          <w:rFonts w:ascii="Consolas" w:eastAsia="Times New Roman" w:hAnsi="Consolas" w:cs="Times New Roman"/>
+          <w:color w:val="E06C75"/>
+          <w:sz w:val="21"/>
+          <w:szCs w:val="21"/>
+        </w:rPr>
+        <w:t>$post</w:t>
+      </w:r>
+      <w:r>
+        <w:rPr>
+          <w:rFonts w:ascii="Consolas" w:eastAsia="Times New Roman" w:hAnsi="Consolas" w:cs="Times New Roman"/>
+          <w:color w:val="ABB2BF"/>
+          <w:sz w:val="21"/>
+          <w:szCs w:val="21"/>
+        </w:rPr>
+        <w:t>-&gt;</w:t>
+      </w:r>
+      <w:r>
+        <w:rPr>
+          <w:rFonts w:ascii="Consolas" w:eastAsia="Times New Roman" w:hAnsi="Consolas" w:cs="Times New Roman"/>
+          <w:color w:val="E06C75"/>
+          <w:sz w:val="21"/>
+          <w:szCs w:val="21"/>
+        </w:rPr>
+        <w:t>category</w:t>
+      </w:r>
+      <w:r>
+        <w:rPr>
+          <w:rFonts w:ascii="Consolas" w:eastAsia="Times New Roman" w:hAnsi="Consolas" w:cs="Times New Roman"/>
+          <w:color w:val="ABB2BF"/>
+          <w:sz w:val="21"/>
+          <w:szCs w:val="21"/>
+        </w:rPr>
+        <w:t>-&gt;</w:t>
+      </w:r>
+      <w:r>
+        <w:rPr>
+          <w:rFonts w:ascii="Consolas" w:eastAsia="Times New Roman" w:hAnsi="Consolas" w:cs="Times New Roman"/>
+          <w:color w:val="E06C75"/>
+          <w:sz w:val="21"/>
+          <w:szCs w:val="21"/>
+        </w:rPr>
+        <w:t>name</w:t>
+      </w:r>
+      <w:r>
+        <w:rPr>
+          <w:rFonts w:ascii="Consolas" w:eastAsia="Times New Roman" w:hAnsi="Consolas" w:cs="Times New Roman"/>
+          <w:color w:val="98C379"/>
+          <w:sz w:val="21"/>
+          <w:szCs w:val="21"/>
+        </w:rPr>
+        <w:t xml:space="preserve"> </w:t>
+      </w:r>
+      <w:r>
+        <w:rPr>
+          <w:rFonts w:ascii="Consolas" w:eastAsia="Times New Roman" w:hAnsi="Consolas" w:cs="Times New Roman"/>
+          <w:color w:val="56B6C2"/>
+          <w:sz w:val="21"/>
+          <w:szCs w:val="21"/>
+        </w:rPr>
+        <w:t>}}</w:t>
+      </w:r>
+      <w:r>
+        <w:rPr>
+          <w:rFonts w:ascii="Consolas" w:eastAsia="Times New Roman" w:hAnsi="Consolas" w:cs="Times New Roman"/>
+          <w:color w:val="98C379"/>
+          <w:sz w:val="21"/>
+          <w:szCs w:val="21"/>
+        </w:rPr>
+        <w:t>"</w:t>
+      </w:r>
+      <w:r>
+        <w:rPr>
+          <w:rFonts w:ascii="Consolas" w:eastAsia="Times New Roman" w:hAnsi="Consolas" w:cs="Times New Roman"/>
+          <w:color w:val="ABB2BF"/>
+          <w:sz w:val="21"/>
+          <w:szCs w:val="21"/>
+        </w:rPr>
+        <w:t>&gt;</w:t>
+      </w:r>
+    </w:p>
+    <w:p>
+      <w:pPr>
+        <w:shd w:val="clear" w:color="auto" w:fill="23272E"/>
+        <w:spacing w:after="0" w:line="285" w:lineRule="atLeast"/>
+        <w:rPr>
+          <w:rFonts w:ascii="Consolas" w:eastAsia="Times New Roman" w:hAnsi="Consolas" w:cs="Times New Roman"/>
+          <w:color w:val="ABB2BF"/>
+          <w:sz w:val="21"/>
+          <w:szCs w:val="21"/>
+        </w:rPr>
+      </w:pPr>
+      <w:r>
+        <w:rPr>
+          <w:rFonts w:ascii="Consolas" w:eastAsia="Times New Roman" w:hAnsi="Consolas" w:cs="Times New Roman"/>
+          <w:color w:val="ABB2BF"/>
+          <w:sz w:val="21"/>
+          <w:szCs w:val="21"/>
+        </w:rPr>
+        <w:t xml:space="preserve">                </w:t>
+      </w:r>
+      <w:r>
+        <w:rPr>
+          <w:rFonts w:ascii="Consolas" w:eastAsia="Times New Roman" w:hAnsi="Consolas" w:cs="Times New Roman"/>
+          <w:color w:val="C678DD"/>
+          <w:sz w:val="21"/>
+          <w:szCs w:val="21"/>
+        </w:rPr>
+        <w:t>@endif</w:t>
+      </w:r>
+    </w:p>
+    <w:p/>
+    <w:p/>
+    <w:p>
+      <w:pPr>
+        <w:pStyle w:val="Heading1"/>
+      </w:pPr>
+      <w:r>
+        <w:t>22 Preview Delete Update</w:t>
+      </w:r>
+    </w:p>
     <w:p/>
     <w:p/>
     <w:sectPr>
@@ -48442,7 +51289,7 @@
 </file>
 
 <file path=customXml/itemProps1.xml><?xml version="1.0" encoding="utf-8"?>
-<ds:datastoreItem xmlns:ds="http://schemas.openxmlformats.org/officeDocument/2006/customXml" ds:itemID="{2DA3FF78-F79F-4CA3-8125-26E342413809}">
+<ds:datastoreItem xmlns:ds="http://schemas.openxmlformats.org/officeDocument/2006/customXml" ds:itemID="{A41B6F32-81A5-4677-AAB3-16070289EB4C}">
   <ds:schemaRefs>
     <ds:schemaRef ds:uri="http://schemas.openxmlformats.org/officeDocument/2006/bibliography"/>
   </ds:schemaRefs>

</xml_diff>